<commit_message>
proposal submit, will be modified if necessary
</commit_message>
<xml_diff>
--- a/Proposal/Proposal.docx
+++ b/Proposal/Proposal.docx
@@ -174,8 +174,8 @@
         <w:rPr>
           <w:rFonts w:eastAsia="Times New Roman" w:cs="Consolas"/>
           <w:color w:val="333333"/>
-          <w:sz w:val="24"/>
-          <w:szCs w:val="24"/>
+          <w:sz w:val="28"/>
+          <w:szCs w:val="28"/>
         </w:rPr>
         <w:t>Quan</w:t>
       </w:r>
@@ -184,8 +184,8 @@
         <w:rPr>
           <w:rFonts w:eastAsia="Times New Roman" w:cs="Consolas"/>
           <w:color w:val="333333"/>
-          <w:sz w:val="24"/>
-          <w:szCs w:val="24"/>
+          <w:sz w:val="28"/>
+          <w:szCs w:val="28"/>
         </w:rPr>
         <w:t xml:space="preserve"> X</w:t>
       </w:r>
@@ -193,8 +193,8 @@
         <w:rPr>
           <w:rFonts w:eastAsia="Times New Roman" w:cs="Consolas"/>
           <w:color w:val="333333"/>
-          <w:sz w:val="24"/>
-          <w:szCs w:val="24"/>
+          <w:sz w:val="28"/>
+          <w:szCs w:val="28"/>
         </w:rPr>
         <w:t>ing</w:t>
       </w:r>
@@ -202,8 +202,8 @@
         <w:rPr>
           <w:rFonts w:eastAsia="Times New Roman" w:cs="Consolas"/>
           <w:color w:val="333333"/>
-          <w:sz w:val="24"/>
-          <w:szCs w:val="24"/>
+          <w:sz w:val="28"/>
+          <w:szCs w:val="28"/>
         </w:rPr>
         <w:t xml:space="preserve">, </w:t>
       </w:r>
@@ -212,8 +212,8 @@
         <w:rPr>
           <w:rFonts w:eastAsia="Times New Roman" w:cs="Consolas"/>
           <w:color w:val="333333"/>
-          <w:sz w:val="24"/>
-          <w:szCs w:val="24"/>
+          <w:sz w:val="28"/>
+          <w:szCs w:val="28"/>
         </w:rPr>
         <w:t>Guofeng</w:t>
       </w:r>
@@ -222,8 +222,8 @@
         <w:rPr>
           <w:rFonts w:eastAsia="Times New Roman" w:cs="Consolas"/>
           <w:color w:val="333333"/>
-          <w:sz w:val="24"/>
-          <w:szCs w:val="24"/>
+          <w:sz w:val="28"/>
+          <w:szCs w:val="28"/>
         </w:rPr>
         <w:t xml:space="preserve"> Wu</w:t>
       </w:r>
@@ -372,7 +372,34 @@
           <w:sz w:val="28"/>
           <w:szCs w:val="28"/>
         </w:rPr>
-        <w:t>offers the live trade system for the different investors, including indiv</w:t>
+        <w:t>offers stock</w:t>
+      </w:r>
+      <w:r>
+        <w:rPr>
+          <w:rFonts w:eastAsia="Times New Roman" w:cs="Arial"/>
+          <w:color w:val="484848"/>
+          <w:sz w:val="28"/>
+          <w:szCs w:val="28"/>
+        </w:rPr>
+        <w:t xml:space="preserve"> trade </w:t>
+      </w:r>
+      <w:r>
+        <w:rPr>
+          <w:rFonts w:eastAsia="Times New Roman" w:cs="Arial"/>
+          <w:color w:val="484848"/>
+          <w:sz w:val="28"/>
+          <w:szCs w:val="28"/>
+        </w:rPr>
+        <w:t>and analyst tools</w:t>
+      </w:r>
+      <w:r>
+        <w:rPr>
+          <w:rFonts w:eastAsia="Times New Roman" w:cs="Arial"/>
+          <w:color w:val="484848"/>
+          <w:sz w:val="28"/>
+          <w:szCs w:val="28"/>
+        </w:rPr>
+        <w:t xml:space="preserve"> for the different investors, including indiv</w:t>
       </w:r>
       <w:r>
         <w:rPr>
@@ -762,6 +789,8 @@
         </w:rPr>
         <w:t>trading</w:t>
       </w:r>
+      <w:bookmarkStart w:id="3" w:name="_GoBack"/>
+      <w:bookmarkEnd w:id="3"/>
     </w:p>
     <w:p>
       <w:pPr>
@@ -1266,15 +1295,6 @@
           <w:sz w:val="28"/>
           <w:szCs w:val="28"/>
         </w:rPr>
-        <w:t xml:space="preserve">    </w:t>
-      </w:r>
-      <w:r>
-        <w:rPr>
-          <w:rFonts w:eastAsia="Times New Roman" w:cs="Consolas"/>
-          <w:color w:val="333333"/>
-          <w:sz w:val="28"/>
-          <w:szCs w:val="28"/>
-        </w:rPr>
         <w:t xml:space="preserve"> </w:t>
       </w:r>
       <w:proofErr w:type="spellStart"/>
@@ -1468,10 +1488,202 @@
           <w:sz w:val="28"/>
           <w:szCs w:val="28"/>
         </w:rPr>
-        <w:t xml:space="preserve"> of main, the detail of client account, such as balance, stock owned, transaction history etc.</w:t>
-      </w:r>
-      <w:bookmarkStart w:id="3" w:name="_GoBack"/>
-      <w:bookmarkEnd w:id="3"/>
+        <w:t xml:space="preserve"> of main, the detail of client account, such as balance, stock </w:t>
+      </w:r>
+      <w:proofErr w:type="gramStart"/>
+      <w:r>
+        <w:rPr>
+          <w:rFonts w:eastAsia="Times New Roman" w:cs="Consolas"/>
+          <w:color w:val="333333"/>
+          <w:sz w:val="28"/>
+          <w:szCs w:val="28"/>
+        </w:rPr>
+        <w:t>owned,</w:t>
+      </w:r>
+      <w:proofErr w:type="gramEnd"/>
+      <w:r>
+        <w:rPr>
+          <w:rFonts w:eastAsia="Times New Roman" w:cs="Consolas"/>
+          <w:color w:val="333333"/>
+          <w:sz w:val="28"/>
+          <w:szCs w:val="28"/>
+        </w:rPr>
+        <w:t xml:space="preserve"> transaction history etc.</w:t>
+      </w:r>
+    </w:p>
+    <w:p>
+      <w:pPr>
+        <w:pStyle w:val="ListParagraph"/>
+        <w:numPr>
+          <w:ilvl w:val="0"/>
+          <w:numId w:val="2"/>
+        </w:numPr>
+        <w:shd w:val="clear" w:color="auto" w:fill="FFFFFF"/>
+        <w:tabs>
+          <w:tab w:val="left" w:pos="916"/>
+          <w:tab w:val="left" w:pos="1832"/>
+          <w:tab w:val="left" w:pos="2748"/>
+          <w:tab w:val="left" w:pos="3664"/>
+          <w:tab w:val="left" w:pos="4580"/>
+          <w:tab w:val="left" w:pos="5496"/>
+          <w:tab w:val="left" w:pos="6412"/>
+          <w:tab w:val="left" w:pos="7328"/>
+          <w:tab w:val="left" w:pos="8244"/>
+          <w:tab w:val="left" w:pos="9160"/>
+          <w:tab w:val="left" w:pos="10076"/>
+          <w:tab w:val="left" w:pos="10992"/>
+          <w:tab w:val="left" w:pos="11908"/>
+          <w:tab w:val="left" w:pos="12824"/>
+          <w:tab w:val="left" w:pos="13740"/>
+          <w:tab w:val="left" w:pos="14656"/>
+        </w:tabs>
+        <w:spacing w:after="0" w:line="240" w:lineRule="auto"/>
+        <w:rPr>
+          <w:rFonts w:eastAsia="Times New Roman" w:cs="Consolas"/>
+          <w:color w:val="333333"/>
+          <w:sz w:val="28"/>
+          <w:szCs w:val="28"/>
+        </w:rPr>
+      </w:pPr>
+      <w:r>
+        <w:rPr>
+          <w:rFonts w:eastAsia="Times New Roman" w:cs="Consolas"/>
+          <w:color w:val="333333"/>
+          <w:sz w:val="28"/>
+          <w:szCs w:val="28"/>
+        </w:rPr>
+        <w:t xml:space="preserve">Stock detail form: </w:t>
+      </w:r>
+      <w:proofErr w:type="spellStart"/>
+      <w:r>
+        <w:rPr>
+          <w:rFonts w:eastAsia="Times New Roman" w:cs="Consolas"/>
+          <w:color w:val="333333"/>
+          <w:sz w:val="28"/>
+          <w:szCs w:val="28"/>
+        </w:rPr>
+        <w:t>subform</w:t>
+      </w:r>
+      <w:proofErr w:type="spellEnd"/>
+      <w:r>
+        <w:rPr>
+          <w:rFonts w:eastAsia="Times New Roman" w:cs="Consolas"/>
+          <w:color w:val="333333"/>
+          <w:sz w:val="28"/>
+          <w:szCs w:val="28"/>
+        </w:rPr>
+        <w:t xml:space="preserve"> </w:t>
+      </w:r>
+      <w:proofErr w:type="gramStart"/>
+      <w:r>
+        <w:rPr>
+          <w:rFonts w:eastAsia="Times New Roman" w:cs="Consolas"/>
+          <w:color w:val="333333"/>
+          <w:sz w:val="28"/>
+          <w:szCs w:val="28"/>
+        </w:rPr>
+        <w:t>of  main</w:t>
+      </w:r>
+      <w:proofErr w:type="gramEnd"/>
+      <w:r>
+        <w:rPr>
+          <w:rFonts w:eastAsia="Times New Roman" w:cs="Consolas"/>
+          <w:color w:val="333333"/>
+          <w:sz w:val="28"/>
+          <w:szCs w:val="28"/>
+        </w:rPr>
+        <w:t>, the stock form, such as profile, common share, current price etc.</w:t>
+      </w:r>
+    </w:p>
+    <w:p>
+      <w:pPr>
+        <w:shd w:val="clear" w:color="auto" w:fill="FFFFFF"/>
+        <w:tabs>
+          <w:tab w:val="left" w:pos="916"/>
+          <w:tab w:val="left" w:pos="1832"/>
+          <w:tab w:val="left" w:pos="2748"/>
+          <w:tab w:val="left" w:pos="3664"/>
+          <w:tab w:val="left" w:pos="4580"/>
+          <w:tab w:val="left" w:pos="5496"/>
+          <w:tab w:val="left" w:pos="6412"/>
+          <w:tab w:val="left" w:pos="7328"/>
+          <w:tab w:val="left" w:pos="8244"/>
+          <w:tab w:val="left" w:pos="9160"/>
+          <w:tab w:val="left" w:pos="10076"/>
+          <w:tab w:val="left" w:pos="10992"/>
+          <w:tab w:val="left" w:pos="11908"/>
+          <w:tab w:val="left" w:pos="12824"/>
+          <w:tab w:val="left" w:pos="13740"/>
+          <w:tab w:val="left" w:pos="14656"/>
+        </w:tabs>
+        <w:spacing w:after="0" w:line="240" w:lineRule="auto"/>
+        <w:rPr>
+          <w:rFonts w:eastAsia="Times New Roman" w:cs="Consolas"/>
+          <w:color w:val="333333"/>
+          <w:sz w:val="28"/>
+          <w:szCs w:val="28"/>
+        </w:rPr>
+      </w:pPr>
+    </w:p>
+    <w:p>
+      <w:pPr>
+        <w:shd w:val="clear" w:color="auto" w:fill="FFFFFF"/>
+        <w:tabs>
+          <w:tab w:val="left" w:pos="916"/>
+          <w:tab w:val="left" w:pos="1832"/>
+          <w:tab w:val="left" w:pos="2748"/>
+          <w:tab w:val="left" w:pos="3664"/>
+          <w:tab w:val="left" w:pos="4580"/>
+          <w:tab w:val="left" w:pos="5496"/>
+          <w:tab w:val="left" w:pos="6412"/>
+          <w:tab w:val="left" w:pos="7328"/>
+          <w:tab w:val="left" w:pos="8244"/>
+          <w:tab w:val="left" w:pos="9160"/>
+          <w:tab w:val="left" w:pos="10076"/>
+          <w:tab w:val="left" w:pos="10992"/>
+          <w:tab w:val="left" w:pos="11908"/>
+          <w:tab w:val="left" w:pos="12824"/>
+          <w:tab w:val="left" w:pos="13740"/>
+          <w:tab w:val="left" w:pos="14656"/>
+        </w:tabs>
+        <w:spacing w:after="0" w:line="240" w:lineRule="auto"/>
+        <w:rPr>
+          <w:rFonts w:eastAsia="Times New Roman" w:cs="Consolas"/>
+          <w:color w:val="333333"/>
+          <w:sz w:val="28"/>
+          <w:szCs w:val="28"/>
+        </w:rPr>
+      </w:pPr>
+    </w:p>
+    <w:p>
+      <w:pPr>
+        <w:shd w:val="clear" w:color="auto" w:fill="FFFFFF"/>
+        <w:tabs>
+          <w:tab w:val="left" w:pos="916"/>
+          <w:tab w:val="left" w:pos="1832"/>
+          <w:tab w:val="left" w:pos="2748"/>
+          <w:tab w:val="left" w:pos="3664"/>
+          <w:tab w:val="left" w:pos="4580"/>
+          <w:tab w:val="left" w:pos="5496"/>
+          <w:tab w:val="left" w:pos="6412"/>
+          <w:tab w:val="left" w:pos="7328"/>
+          <w:tab w:val="left" w:pos="8244"/>
+          <w:tab w:val="left" w:pos="9160"/>
+          <w:tab w:val="left" w:pos="10076"/>
+          <w:tab w:val="left" w:pos="10992"/>
+          <w:tab w:val="left" w:pos="11908"/>
+          <w:tab w:val="left" w:pos="12824"/>
+          <w:tab w:val="left" w:pos="13740"/>
+          <w:tab w:val="left" w:pos="14656"/>
+        </w:tabs>
+        <w:spacing w:after="0" w:line="240" w:lineRule="auto"/>
+        <w:rPr>
+          <w:rFonts w:eastAsia="Times New Roman" w:cs="Consolas"/>
+          <w:color w:val="333333"/>
+          <w:sz w:val="28"/>
+          <w:szCs w:val="28"/>
+        </w:rPr>
+      </w:pPr>
     </w:p>
     <w:p>
       <w:pPr>
@@ -1542,6 +1754,7 @@
           <w:sz w:val="32"/>
           <w:szCs w:val="32"/>
         </w:rPr>
+        <w:lastRenderedPageBreak/>
         <w:t xml:space="preserve">GUI: </w:t>
       </w:r>
     </w:p>
@@ -1647,7 +1860,16 @@
           <w:sz w:val="28"/>
           <w:szCs w:val="28"/>
         </w:rPr>
-        <w:t xml:space="preserve"> the main windows, there is main menu and shortcut on the top</w:t>
+        <w:t xml:space="preserve"> the main windows, there is main menu and shortcut on the top,</w:t>
+      </w:r>
+      <w:r>
+        <w:rPr>
+          <w:rFonts w:eastAsia="Times New Roman" w:cs="Consolas"/>
+          <w:color w:val="333333"/>
+          <w:sz w:val="28"/>
+          <w:szCs w:val="28"/>
+        </w:rPr>
+        <w:t xml:space="preserve"> </w:t>
       </w:r>
       <w:proofErr w:type="gramStart"/>
       <w:r>
@@ -1657,7 +1879,214 @@
           <w:sz w:val="28"/>
           <w:szCs w:val="28"/>
         </w:rPr>
-        <w:t>,</w:t>
+        <w:t>it</w:t>
+      </w:r>
+      <w:proofErr w:type="gramEnd"/>
+      <w:r>
+        <w:rPr>
+          <w:rFonts w:eastAsia="Times New Roman" w:cs="Consolas"/>
+          <w:color w:val="333333"/>
+          <w:sz w:val="28"/>
+          <w:szCs w:val="28"/>
+        </w:rPr>
+        <w:t xml:space="preserve"> will restore the layou</w:t>
+      </w:r>
+      <w:r>
+        <w:rPr>
+          <w:rFonts w:eastAsia="Times New Roman" w:cs="Consolas"/>
+          <w:color w:val="333333"/>
+          <w:sz w:val="28"/>
+          <w:szCs w:val="28"/>
+        </w:rPr>
+        <w:t>t</w:t>
+      </w:r>
+      <w:r>
+        <w:rPr>
+          <w:rFonts w:eastAsia="Times New Roman" w:cs="Consolas"/>
+          <w:color w:val="333333"/>
+          <w:sz w:val="28"/>
+          <w:szCs w:val="28"/>
+        </w:rPr>
+        <w:t xml:space="preserve"> of previous information.</w:t>
+      </w:r>
+      <w:r>
+        <w:rPr>
+          <w:rFonts w:eastAsia="Times New Roman" w:cs="Consolas"/>
+          <w:color w:val="333333"/>
+          <w:sz w:val="28"/>
+          <w:szCs w:val="28"/>
+        </w:rPr>
+        <w:t xml:space="preserve"> It provides tools to trade and analyse stocks.</w:t>
+      </w:r>
+    </w:p>
+    <w:p>
+      <w:pPr>
+        <w:shd w:val="clear" w:color="auto" w:fill="FFFFFF"/>
+        <w:tabs>
+          <w:tab w:val="left" w:pos="916"/>
+          <w:tab w:val="left" w:pos="1832"/>
+          <w:tab w:val="left" w:pos="2748"/>
+          <w:tab w:val="left" w:pos="3664"/>
+          <w:tab w:val="left" w:pos="4580"/>
+          <w:tab w:val="left" w:pos="5496"/>
+          <w:tab w:val="left" w:pos="6412"/>
+          <w:tab w:val="left" w:pos="7328"/>
+          <w:tab w:val="left" w:pos="8244"/>
+          <w:tab w:val="left" w:pos="9160"/>
+          <w:tab w:val="left" w:pos="10076"/>
+          <w:tab w:val="left" w:pos="10992"/>
+          <w:tab w:val="left" w:pos="11908"/>
+          <w:tab w:val="left" w:pos="12824"/>
+          <w:tab w:val="left" w:pos="13740"/>
+          <w:tab w:val="left" w:pos="14656"/>
+        </w:tabs>
+        <w:spacing w:after="0" w:line="240" w:lineRule="auto"/>
+        <w:rPr>
+          <w:rFonts w:eastAsia="Times New Roman" w:cs="Consolas"/>
+          <w:color w:val="333333"/>
+          <w:sz w:val="28"/>
+          <w:szCs w:val="28"/>
+        </w:rPr>
+      </w:pPr>
+    </w:p>
+    <w:p>
+      <w:pPr>
+        <w:shd w:val="clear" w:color="auto" w:fill="FFFFFF"/>
+        <w:tabs>
+          <w:tab w:val="left" w:pos="916"/>
+          <w:tab w:val="left" w:pos="1832"/>
+          <w:tab w:val="left" w:pos="2748"/>
+          <w:tab w:val="left" w:pos="3664"/>
+          <w:tab w:val="left" w:pos="4580"/>
+          <w:tab w:val="left" w:pos="5496"/>
+          <w:tab w:val="left" w:pos="6412"/>
+          <w:tab w:val="left" w:pos="7328"/>
+          <w:tab w:val="left" w:pos="8244"/>
+          <w:tab w:val="left" w:pos="9160"/>
+          <w:tab w:val="left" w:pos="10076"/>
+          <w:tab w:val="left" w:pos="10992"/>
+          <w:tab w:val="left" w:pos="11908"/>
+          <w:tab w:val="left" w:pos="12824"/>
+          <w:tab w:val="left" w:pos="13740"/>
+          <w:tab w:val="left" w:pos="14656"/>
+        </w:tabs>
+        <w:spacing w:after="0" w:line="240" w:lineRule="auto"/>
+        <w:rPr>
+          <w:rFonts w:eastAsia="Times New Roman" w:cs="Consolas"/>
+          <w:color w:val="333333"/>
+          <w:sz w:val="28"/>
+          <w:szCs w:val="28"/>
+        </w:rPr>
+      </w:pPr>
+    </w:p>
+    <w:p>
+      <w:pPr>
+        <w:shd w:val="clear" w:color="auto" w:fill="FFFFFF"/>
+        <w:tabs>
+          <w:tab w:val="left" w:pos="916"/>
+          <w:tab w:val="left" w:pos="1832"/>
+          <w:tab w:val="left" w:pos="2748"/>
+          <w:tab w:val="left" w:pos="3664"/>
+          <w:tab w:val="left" w:pos="4580"/>
+          <w:tab w:val="left" w:pos="5496"/>
+          <w:tab w:val="left" w:pos="6412"/>
+          <w:tab w:val="left" w:pos="7328"/>
+          <w:tab w:val="left" w:pos="8244"/>
+          <w:tab w:val="left" w:pos="9160"/>
+          <w:tab w:val="left" w:pos="10076"/>
+          <w:tab w:val="left" w:pos="10992"/>
+          <w:tab w:val="left" w:pos="11908"/>
+          <w:tab w:val="left" w:pos="12824"/>
+          <w:tab w:val="left" w:pos="13740"/>
+          <w:tab w:val="left" w:pos="14656"/>
+        </w:tabs>
+        <w:spacing w:after="0" w:line="240" w:lineRule="auto"/>
+        <w:rPr>
+          <w:rFonts w:eastAsia="Times New Roman" w:cs="Consolas"/>
+          <w:color w:val="333333"/>
+          <w:sz w:val="28"/>
+          <w:szCs w:val="28"/>
+        </w:rPr>
+      </w:pPr>
+      <w:r>
+        <w:rPr>
+          <w:rFonts w:eastAsia="Times New Roman" w:cs="Consolas"/>
+          <w:color w:val="333333"/>
+          <w:sz w:val="28"/>
+          <w:szCs w:val="28"/>
+        </w:rPr>
+        <w:t xml:space="preserve">     Tools:</w:t>
+      </w:r>
+    </w:p>
+    <w:p>
+      <w:pPr>
+        <w:pStyle w:val="ListParagraph"/>
+        <w:numPr>
+          <w:ilvl w:val="0"/>
+          <w:numId w:val="2"/>
+        </w:numPr>
+        <w:shd w:val="clear" w:color="auto" w:fill="FFFFFF"/>
+        <w:tabs>
+          <w:tab w:val="left" w:pos="916"/>
+          <w:tab w:val="left" w:pos="1832"/>
+          <w:tab w:val="left" w:pos="2748"/>
+          <w:tab w:val="left" w:pos="3664"/>
+          <w:tab w:val="left" w:pos="4580"/>
+          <w:tab w:val="left" w:pos="5496"/>
+          <w:tab w:val="left" w:pos="6412"/>
+          <w:tab w:val="left" w:pos="7328"/>
+          <w:tab w:val="left" w:pos="8244"/>
+          <w:tab w:val="left" w:pos="9160"/>
+          <w:tab w:val="left" w:pos="10076"/>
+          <w:tab w:val="left" w:pos="10992"/>
+          <w:tab w:val="left" w:pos="11908"/>
+          <w:tab w:val="left" w:pos="12824"/>
+          <w:tab w:val="left" w:pos="13740"/>
+          <w:tab w:val="left" w:pos="14656"/>
+        </w:tabs>
+        <w:spacing w:after="0" w:line="240" w:lineRule="auto"/>
+        <w:rPr>
+          <w:rFonts w:eastAsia="Times New Roman" w:cs="Consolas"/>
+          <w:color w:val="333333"/>
+          <w:sz w:val="28"/>
+          <w:szCs w:val="28"/>
+        </w:rPr>
+      </w:pPr>
+      <w:r>
+        <w:rPr>
+          <w:rFonts w:eastAsia="Times New Roman" w:cs="Consolas"/>
+          <w:color w:val="333333"/>
+          <w:sz w:val="28"/>
+          <w:szCs w:val="28"/>
+        </w:rPr>
+        <w:t>C</w:t>
+      </w:r>
+      <w:r>
+        <w:rPr>
+          <w:rFonts w:eastAsia="Times New Roman" w:cs="Consolas"/>
+          <w:color w:val="333333"/>
+          <w:sz w:val="28"/>
+          <w:szCs w:val="28"/>
+        </w:rPr>
+        <w:t>hart</w:t>
+      </w:r>
+      <w:r>
+        <w:rPr>
+          <w:rFonts w:eastAsia="Times New Roman" w:cs="Consolas"/>
+          <w:color w:val="333333"/>
+          <w:sz w:val="28"/>
+          <w:szCs w:val="28"/>
+        </w:rPr>
+        <w:t xml:space="preserve"> window</w:t>
+      </w:r>
+      <w:r>
+        <w:rPr>
+          <w:rFonts w:eastAsia="Times New Roman" w:cs="Consolas"/>
+          <w:color w:val="333333"/>
+          <w:sz w:val="28"/>
+          <w:szCs w:val="28"/>
+        </w:rPr>
+        <w:t xml:space="preserve">: </w:t>
       </w:r>
       <w:r>
         <w:rPr>
@@ -1675,155 +2104,119 @@
           <w:sz w:val="28"/>
           <w:szCs w:val="28"/>
         </w:rPr>
-        <w:t xml:space="preserve"> it</w:t>
-      </w:r>
-      <w:proofErr w:type="gramEnd"/>
-      <w:r>
-        <w:rPr>
-          <w:rFonts w:eastAsia="Times New Roman" w:cs="Consolas"/>
-          <w:color w:val="333333"/>
-          <w:sz w:val="28"/>
-          <w:szCs w:val="28"/>
-        </w:rPr>
-        <w:t xml:space="preserve"> will restore the layou</w:t>
-      </w:r>
-      <w:r>
-        <w:rPr>
-          <w:rFonts w:eastAsia="Times New Roman" w:cs="Consolas"/>
-          <w:color w:val="333333"/>
-          <w:sz w:val="28"/>
-          <w:szCs w:val="28"/>
-        </w:rPr>
-        <w:t>t of previous login information, so the</w:t>
-      </w:r>
-      <w:r>
-        <w:rPr>
-          <w:rFonts w:eastAsia="Times New Roman" w:cs="Consolas"/>
-          <w:color w:val="333333"/>
-          <w:sz w:val="28"/>
-          <w:szCs w:val="28"/>
-        </w:rPr>
-        <w:t xml:space="preserve"> client </w:t>
-      </w:r>
-      <w:r>
-        <w:rPr>
-          <w:rFonts w:eastAsia="Times New Roman" w:cs="Consolas"/>
-          <w:color w:val="333333"/>
-          <w:sz w:val="28"/>
-          <w:szCs w:val="28"/>
-        </w:rPr>
-        <w:t>can</w:t>
-      </w:r>
-      <w:r>
-        <w:rPr>
-          <w:rFonts w:eastAsia="Times New Roman" w:cs="Consolas"/>
-          <w:color w:val="333333"/>
-          <w:sz w:val="28"/>
-          <w:szCs w:val="28"/>
-        </w:rPr>
-        <w:t xml:space="preserve"> check the </w:t>
-      </w:r>
-      <w:r>
-        <w:rPr>
-          <w:rFonts w:eastAsia="Times New Roman" w:cs="Consolas"/>
-          <w:color w:val="333333"/>
-          <w:sz w:val="28"/>
-          <w:szCs w:val="28"/>
-        </w:rPr>
-        <w:lastRenderedPageBreak/>
-        <w:t>watch list related to the stock chart if he/she wants to buy, or check</w:t>
-      </w:r>
-      <w:r>
-        <w:rPr>
-          <w:rFonts w:eastAsia="Times New Roman" w:cs="Consolas"/>
-          <w:color w:val="333333"/>
-          <w:sz w:val="28"/>
-          <w:szCs w:val="28"/>
-        </w:rPr>
-        <w:t>s</w:t>
-      </w:r>
-      <w:r>
-        <w:rPr>
-          <w:rFonts w:eastAsia="Times New Roman" w:cs="Consolas"/>
-          <w:color w:val="333333"/>
-          <w:sz w:val="28"/>
-          <w:szCs w:val="28"/>
-        </w:rPr>
-        <w:t xml:space="preserve"> his/her account and stocks if the client wants to sell.</w:t>
-      </w:r>
-    </w:p>
-    <w:p>
-      <w:pPr>
-        <w:shd w:val="clear" w:color="auto" w:fill="FFFFFF"/>
-        <w:tabs>
-          <w:tab w:val="left" w:pos="916"/>
-          <w:tab w:val="left" w:pos="1832"/>
-          <w:tab w:val="left" w:pos="2748"/>
-          <w:tab w:val="left" w:pos="3664"/>
-          <w:tab w:val="left" w:pos="4580"/>
-          <w:tab w:val="left" w:pos="5496"/>
-          <w:tab w:val="left" w:pos="6412"/>
-          <w:tab w:val="left" w:pos="7328"/>
-          <w:tab w:val="left" w:pos="8244"/>
-          <w:tab w:val="left" w:pos="9160"/>
-          <w:tab w:val="left" w:pos="10076"/>
-          <w:tab w:val="left" w:pos="10992"/>
-          <w:tab w:val="left" w:pos="11908"/>
-          <w:tab w:val="left" w:pos="12824"/>
-          <w:tab w:val="left" w:pos="13740"/>
-          <w:tab w:val="left" w:pos="14656"/>
-        </w:tabs>
-        <w:spacing w:after="0" w:line="240" w:lineRule="auto"/>
-        <w:rPr>
-          <w:rFonts w:eastAsia="Times New Roman" w:cs="Consolas"/>
-          <w:color w:val="333333"/>
-          <w:sz w:val="28"/>
-          <w:szCs w:val="28"/>
-        </w:rPr>
-      </w:pPr>
-    </w:p>
-    <w:p>
-      <w:pPr>
-        <w:shd w:val="clear" w:color="auto" w:fill="FFFFFF"/>
-        <w:tabs>
-          <w:tab w:val="left" w:pos="916"/>
-          <w:tab w:val="left" w:pos="1832"/>
-          <w:tab w:val="left" w:pos="2748"/>
-          <w:tab w:val="left" w:pos="3664"/>
-          <w:tab w:val="left" w:pos="4580"/>
-          <w:tab w:val="left" w:pos="5496"/>
-          <w:tab w:val="left" w:pos="6412"/>
-          <w:tab w:val="left" w:pos="7328"/>
-          <w:tab w:val="left" w:pos="8244"/>
-          <w:tab w:val="left" w:pos="9160"/>
-          <w:tab w:val="left" w:pos="10076"/>
-          <w:tab w:val="left" w:pos="10992"/>
-          <w:tab w:val="left" w:pos="11908"/>
-          <w:tab w:val="left" w:pos="12824"/>
-          <w:tab w:val="left" w:pos="13740"/>
-          <w:tab w:val="left" w:pos="14656"/>
-        </w:tabs>
-        <w:spacing w:after="0" w:line="240" w:lineRule="auto"/>
-        <w:rPr>
-          <w:rFonts w:eastAsia="Times New Roman" w:cs="Consolas"/>
+        <w:t>k line</w:t>
+      </w:r>
+      <w:r>
+        <w:rPr>
+          <w:rFonts w:eastAsia="Times New Roman" w:cs="Consolas"/>
+          <w:color w:val="333333"/>
+          <w:sz w:val="28"/>
+          <w:szCs w:val="28"/>
+        </w:rPr>
+        <w:t xml:space="preserve">, trend line, </w:t>
+      </w:r>
+      <w:r>
+        <w:rPr>
+          <w:rFonts w:eastAsia="Times New Roman" w:cs="Consolas"/>
+          <w:color w:val="333333"/>
+          <w:sz w:val="28"/>
+          <w:szCs w:val="28"/>
+        </w:rPr>
+        <w:t>price line, channel, volume etc.</w:t>
+      </w:r>
+    </w:p>
+    <w:p>
+      <w:pPr>
+        <w:pStyle w:val="ListParagraph"/>
+        <w:numPr>
+          <w:ilvl w:val="0"/>
+          <w:numId w:val="2"/>
+        </w:numPr>
+        <w:shd w:val="clear" w:color="auto" w:fill="FFFFFF"/>
+        <w:tabs>
+          <w:tab w:val="left" w:pos="916"/>
+          <w:tab w:val="left" w:pos="1832"/>
+          <w:tab w:val="left" w:pos="2748"/>
+          <w:tab w:val="left" w:pos="3664"/>
+          <w:tab w:val="left" w:pos="4580"/>
+          <w:tab w:val="left" w:pos="5496"/>
+          <w:tab w:val="left" w:pos="6412"/>
+          <w:tab w:val="left" w:pos="7328"/>
+          <w:tab w:val="left" w:pos="8244"/>
+          <w:tab w:val="left" w:pos="9160"/>
+          <w:tab w:val="left" w:pos="10076"/>
+          <w:tab w:val="left" w:pos="10992"/>
+          <w:tab w:val="left" w:pos="11908"/>
+          <w:tab w:val="left" w:pos="12824"/>
+          <w:tab w:val="left" w:pos="13740"/>
+          <w:tab w:val="left" w:pos="14656"/>
+        </w:tabs>
+        <w:spacing w:after="0" w:line="240" w:lineRule="auto"/>
+        <w:rPr>
+          <w:rFonts w:eastAsia="Times New Roman" w:cs="Consolas"/>
+          <w:color w:val="333333"/>
+          <w:sz w:val="28"/>
+          <w:szCs w:val="28"/>
+        </w:rPr>
+      </w:pPr>
+      <w:r>
+        <w:rPr>
+          <w:rFonts w:eastAsia="Times New Roman" w:cs="Consolas"/>
+          <w:color w:val="333333"/>
+          <w:sz w:val="28"/>
+          <w:szCs w:val="28"/>
+        </w:rPr>
+        <w:t>Trade</w:t>
+      </w:r>
+      <w:r>
+        <w:rPr>
+          <w:rFonts w:eastAsia="Times New Roman" w:cs="Consolas"/>
+          <w:color w:val="333333"/>
+          <w:sz w:val="28"/>
+          <w:szCs w:val="28"/>
+        </w:rPr>
+        <w:t xml:space="preserve"> window</w:t>
+      </w:r>
+      <w:r>
+        <w:rPr>
+          <w:rFonts w:eastAsia="Times New Roman" w:cs="Consolas"/>
+          <w:color w:val="333333"/>
+          <w:sz w:val="28"/>
+          <w:szCs w:val="28"/>
+        </w:rPr>
+        <w:t>:</w:t>
+      </w:r>
+      <w:r>
+        <w:rPr>
+          <w:rFonts w:eastAsia="Times New Roman" w:cs="Consolas"/>
+          <w:color w:val="333333"/>
+          <w:sz w:val="28"/>
+          <w:szCs w:val="28"/>
+        </w:rPr>
+        <w:t xml:space="preserve"> trade stock with ticker, and set market/limit/stop option.</w:t>
+      </w:r>
+      <w:r>
+        <w:rPr>
+          <w:rFonts w:eastAsia="Times New Roman" w:cs="Consolas"/>
+          <w:color w:val="333333"/>
+          <w:sz w:val="28"/>
+          <w:szCs w:val="28"/>
+        </w:rPr>
+        <w:t xml:space="preserve"> </w:t>
+      </w:r>
+      <w:r>
+        <w:rPr>
+          <w:rFonts w:eastAsia="Times New Roman" w:cs="Consolas"/>
+          <w:noProof/>
           <w:color w:val="333333"/>
           <w:sz w:val="18"/>
           <w:szCs w:val="18"/>
         </w:rPr>
-      </w:pPr>
-      <w:r>
-        <w:rPr>
-          <w:rFonts w:eastAsia="Times New Roman" w:cs="Consolas"/>
-          <w:noProof/>
-          <w:color w:val="333333"/>
-          <w:sz w:val="18"/>
-          <w:szCs w:val="18"/>
-        </w:rPr>
         <w:drawing>
-          <wp:inline distT="0" distB="0" distL="0" distR="0">
-            <wp:extent cx="5962650" cy="2266950"/>
-            <wp:effectExtent l="0" t="0" r="0" b="0"/>
-            <wp:docPr id="2" name="Picture 2"/>
+          <wp:inline distT="0" distB="0" distL="0" distR="0" wp14:anchorId="41A67845" wp14:editId="2A60C828">
+            <wp:extent cx="5943600" cy="2259707"/>
+            <wp:effectExtent l="0" t="0" r="0" b="7620"/>
+            <wp:docPr id="8" name="Picture 8"/>
             <wp:cNvGraphicFramePr>
               <a:graphicFrameLocks xmlns:a="http://schemas.openxmlformats.org/drawingml/2006/main" noChangeAspect="1"/>
             </wp:cNvGraphicFramePr>
@@ -1852,7 +2245,7 @@
                   <pic:spPr bwMode="auto">
                     <a:xfrm>
                       <a:off x="0" y="0"/>
-                      <a:ext cx="5962650" cy="2266950"/>
+                      <a:ext cx="5943600" cy="2259707"/>
                     </a:xfrm>
                     <a:prstGeom prst="rect">
                       <a:avLst/>
@@ -1871,292 +2264,6 @@
     </w:p>
     <w:p>
       <w:pPr>
-        <w:shd w:val="clear" w:color="auto" w:fill="FFFFFF"/>
-        <w:tabs>
-          <w:tab w:val="left" w:pos="916"/>
-          <w:tab w:val="left" w:pos="1832"/>
-          <w:tab w:val="left" w:pos="2748"/>
-          <w:tab w:val="left" w:pos="3664"/>
-          <w:tab w:val="left" w:pos="4580"/>
-          <w:tab w:val="left" w:pos="5496"/>
-          <w:tab w:val="left" w:pos="6412"/>
-          <w:tab w:val="left" w:pos="7328"/>
-          <w:tab w:val="left" w:pos="8244"/>
-          <w:tab w:val="left" w:pos="9160"/>
-          <w:tab w:val="left" w:pos="10076"/>
-          <w:tab w:val="left" w:pos="10992"/>
-          <w:tab w:val="left" w:pos="11908"/>
-          <w:tab w:val="left" w:pos="12824"/>
-          <w:tab w:val="left" w:pos="13740"/>
-          <w:tab w:val="left" w:pos="14656"/>
-        </w:tabs>
-        <w:spacing w:after="0" w:line="240" w:lineRule="auto"/>
-        <w:rPr>
-          <w:rFonts w:eastAsia="Times New Roman" w:cs="Consolas"/>
-          <w:color w:val="333333"/>
-          <w:sz w:val="18"/>
-          <w:szCs w:val="18"/>
-        </w:rPr>
-      </w:pPr>
-    </w:p>
-    <w:p>
-      <w:pPr>
-        <w:shd w:val="clear" w:color="auto" w:fill="FFFFFF"/>
-        <w:tabs>
-          <w:tab w:val="left" w:pos="916"/>
-          <w:tab w:val="left" w:pos="1832"/>
-          <w:tab w:val="left" w:pos="2748"/>
-          <w:tab w:val="left" w:pos="3664"/>
-          <w:tab w:val="left" w:pos="4580"/>
-          <w:tab w:val="left" w:pos="5496"/>
-          <w:tab w:val="left" w:pos="6412"/>
-          <w:tab w:val="left" w:pos="7328"/>
-          <w:tab w:val="left" w:pos="8244"/>
-          <w:tab w:val="left" w:pos="9160"/>
-          <w:tab w:val="left" w:pos="10076"/>
-          <w:tab w:val="left" w:pos="10992"/>
-          <w:tab w:val="left" w:pos="11908"/>
-          <w:tab w:val="left" w:pos="12824"/>
-          <w:tab w:val="left" w:pos="13740"/>
-          <w:tab w:val="left" w:pos="14656"/>
-        </w:tabs>
-        <w:spacing w:after="0" w:line="240" w:lineRule="auto"/>
-        <w:rPr>
-          <w:rFonts w:eastAsia="Times New Roman" w:cs="Consolas"/>
-          <w:color w:val="333333"/>
-          <w:sz w:val="18"/>
-          <w:szCs w:val="18"/>
-        </w:rPr>
-      </w:pPr>
-    </w:p>
-    <w:p>
-      <w:pPr>
-        <w:shd w:val="clear" w:color="auto" w:fill="FFFFFF"/>
-        <w:tabs>
-          <w:tab w:val="left" w:pos="916"/>
-          <w:tab w:val="left" w:pos="1832"/>
-          <w:tab w:val="left" w:pos="2748"/>
-          <w:tab w:val="left" w:pos="3664"/>
-          <w:tab w:val="left" w:pos="4580"/>
-          <w:tab w:val="left" w:pos="5496"/>
-          <w:tab w:val="left" w:pos="6412"/>
-          <w:tab w:val="left" w:pos="7328"/>
-          <w:tab w:val="left" w:pos="8244"/>
-          <w:tab w:val="left" w:pos="9160"/>
-          <w:tab w:val="left" w:pos="10076"/>
-          <w:tab w:val="left" w:pos="10992"/>
-          <w:tab w:val="left" w:pos="11908"/>
-          <w:tab w:val="left" w:pos="12824"/>
-          <w:tab w:val="left" w:pos="13740"/>
-          <w:tab w:val="left" w:pos="14656"/>
-        </w:tabs>
-        <w:spacing w:after="0" w:line="240" w:lineRule="auto"/>
-        <w:rPr>
-          <w:rFonts w:eastAsia="Times New Roman" w:cs="Consolas"/>
-          <w:color w:val="333333"/>
-          <w:sz w:val="18"/>
-          <w:szCs w:val="18"/>
-        </w:rPr>
-      </w:pPr>
-    </w:p>
-    <w:p>
-      <w:pPr>
-        <w:shd w:val="clear" w:color="auto" w:fill="FFFFFF"/>
-        <w:tabs>
-          <w:tab w:val="left" w:pos="916"/>
-          <w:tab w:val="left" w:pos="1832"/>
-          <w:tab w:val="left" w:pos="2748"/>
-          <w:tab w:val="left" w:pos="3664"/>
-          <w:tab w:val="left" w:pos="4580"/>
-          <w:tab w:val="left" w:pos="5496"/>
-          <w:tab w:val="left" w:pos="6412"/>
-          <w:tab w:val="left" w:pos="7328"/>
-          <w:tab w:val="left" w:pos="8244"/>
-          <w:tab w:val="left" w:pos="9160"/>
-          <w:tab w:val="left" w:pos="10076"/>
-          <w:tab w:val="left" w:pos="10992"/>
-          <w:tab w:val="left" w:pos="11908"/>
-          <w:tab w:val="left" w:pos="12824"/>
-          <w:tab w:val="left" w:pos="13740"/>
-          <w:tab w:val="left" w:pos="14656"/>
-        </w:tabs>
-        <w:spacing w:after="0" w:line="240" w:lineRule="auto"/>
-        <w:rPr>
-          <w:rFonts w:eastAsia="Times New Roman" w:cs="Consolas"/>
-          <w:color w:val="333333"/>
-          <w:sz w:val="18"/>
-          <w:szCs w:val="18"/>
-        </w:rPr>
-      </w:pPr>
-      <w:bookmarkStart w:id="4" w:name="project%20-%20about%20proposals.txt-22"/>
-      <w:bookmarkStart w:id="5" w:name="project%20-%20about%20proposals.txt-23"/>
-      <w:bookmarkEnd w:id="4"/>
-      <w:bookmarkEnd w:id="5"/>
-    </w:p>
-    <w:p>
-      <w:pPr>
-        <w:shd w:val="clear" w:color="auto" w:fill="FFFFFF"/>
-        <w:tabs>
-          <w:tab w:val="left" w:pos="916"/>
-          <w:tab w:val="left" w:pos="1832"/>
-          <w:tab w:val="left" w:pos="2748"/>
-          <w:tab w:val="left" w:pos="3664"/>
-          <w:tab w:val="left" w:pos="4580"/>
-          <w:tab w:val="left" w:pos="5496"/>
-          <w:tab w:val="left" w:pos="6412"/>
-          <w:tab w:val="left" w:pos="7328"/>
-          <w:tab w:val="left" w:pos="8244"/>
-          <w:tab w:val="left" w:pos="9160"/>
-          <w:tab w:val="left" w:pos="10076"/>
-          <w:tab w:val="left" w:pos="10992"/>
-          <w:tab w:val="left" w:pos="11908"/>
-          <w:tab w:val="left" w:pos="12824"/>
-          <w:tab w:val="left" w:pos="13740"/>
-          <w:tab w:val="left" w:pos="14656"/>
-        </w:tabs>
-        <w:spacing w:after="0" w:line="240" w:lineRule="auto"/>
-        <w:rPr>
-          <w:rFonts w:eastAsia="Times New Roman" w:cs="Consolas"/>
-          <w:color w:val="333333"/>
-          <w:sz w:val="18"/>
-          <w:szCs w:val="18"/>
-        </w:rPr>
-      </w:pPr>
-      <w:bookmarkStart w:id="6" w:name="project%20-%20about%20proposals.txt-24"/>
-      <w:bookmarkStart w:id="7" w:name="project%20-%20about%20proposals.txt-30"/>
-      <w:bookmarkEnd w:id="6"/>
-      <w:bookmarkEnd w:id="7"/>
-    </w:p>
-    <w:p>
-      <w:pPr>
-        <w:shd w:val="clear" w:color="auto" w:fill="FFFFFF"/>
-        <w:tabs>
-          <w:tab w:val="left" w:pos="916"/>
-          <w:tab w:val="left" w:pos="1832"/>
-          <w:tab w:val="left" w:pos="2748"/>
-          <w:tab w:val="left" w:pos="3664"/>
-          <w:tab w:val="left" w:pos="4580"/>
-          <w:tab w:val="left" w:pos="5496"/>
-          <w:tab w:val="left" w:pos="6412"/>
-          <w:tab w:val="left" w:pos="7328"/>
-          <w:tab w:val="left" w:pos="8244"/>
-          <w:tab w:val="left" w:pos="9160"/>
-          <w:tab w:val="left" w:pos="10076"/>
-          <w:tab w:val="left" w:pos="10992"/>
-          <w:tab w:val="left" w:pos="11908"/>
-          <w:tab w:val="left" w:pos="12824"/>
-          <w:tab w:val="left" w:pos="13740"/>
-          <w:tab w:val="left" w:pos="14656"/>
-        </w:tabs>
-        <w:spacing w:after="0" w:line="240" w:lineRule="auto"/>
-        <w:rPr>
-          <w:rFonts w:eastAsia="Times New Roman" w:cs="Consolas"/>
-          <w:color w:val="333333"/>
-          <w:sz w:val="18"/>
-          <w:szCs w:val="18"/>
-        </w:rPr>
-      </w:pPr>
-      <w:bookmarkStart w:id="8" w:name="project%20-%20about%20proposals.txt-31"/>
-      <w:bookmarkEnd w:id="8"/>
-    </w:p>
-    <w:p>
-      <w:pPr>
-        <w:shd w:val="clear" w:color="auto" w:fill="FFFFFF"/>
-        <w:tabs>
-          <w:tab w:val="left" w:pos="916"/>
-          <w:tab w:val="left" w:pos="1832"/>
-          <w:tab w:val="left" w:pos="2748"/>
-          <w:tab w:val="left" w:pos="3664"/>
-          <w:tab w:val="left" w:pos="4580"/>
-          <w:tab w:val="left" w:pos="5496"/>
-          <w:tab w:val="left" w:pos="6412"/>
-          <w:tab w:val="left" w:pos="7328"/>
-          <w:tab w:val="left" w:pos="8244"/>
-          <w:tab w:val="left" w:pos="9160"/>
-          <w:tab w:val="left" w:pos="10076"/>
-          <w:tab w:val="left" w:pos="10992"/>
-          <w:tab w:val="left" w:pos="11908"/>
-          <w:tab w:val="left" w:pos="12824"/>
-          <w:tab w:val="left" w:pos="13740"/>
-          <w:tab w:val="left" w:pos="14656"/>
-        </w:tabs>
-        <w:spacing w:after="0" w:line="240" w:lineRule="auto"/>
-        <w:rPr>
-          <w:rFonts w:eastAsia="Times New Roman" w:cs="Consolas"/>
-          <w:b/>
-          <w:color w:val="333333"/>
-          <w:sz w:val="32"/>
-          <w:szCs w:val="32"/>
-        </w:rPr>
-      </w:pPr>
-      <w:bookmarkStart w:id="9" w:name="project%20-%20about%20proposals.txt-32"/>
-      <w:bookmarkStart w:id="10" w:name="project%20-%20about%20proposals.txt-34"/>
-      <w:bookmarkEnd w:id="9"/>
-      <w:bookmarkEnd w:id="10"/>
-      <w:proofErr w:type="spellStart"/>
-      <w:r>
-        <w:rPr>
-          <w:rFonts w:eastAsia="Times New Roman" w:cs="Consolas"/>
-          <w:b/>
-          <w:color w:val="333333"/>
-          <w:sz w:val="32"/>
-          <w:szCs w:val="32"/>
-        </w:rPr>
-        <w:t>TradeStock</w:t>
-      </w:r>
-      <w:proofErr w:type="spellEnd"/>
-      <w:r>
-        <w:rPr>
-          <w:rFonts w:eastAsia="Times New Roman" w:cs="Consolas"/>
-          <w:b/>
-          <w:color w:val="333333"/>
-          <w:sz w:val="32"/>
-          <w:szCs w:val="32"/>
-        </w:rPr>
-        <w:t xml:space="preserve"> Database:</w:t>
-      </w:r>
-    </w:p>
-    <w:p>
-      <w:pPr>
-        <w:shd w:val="clear" w:color="auto" w:fill="FFFFFF"/>
-        <w:tabs>
-          <w:tab w:val="left" w:pos="916"/>
-          <w:tab w:val="left" w:pos="1832"/>
-          <w:tab w:val="left" w:pos="2748"/>
-          <w:tab w:val="left" w:pos="3664"/>
-          <w:tab w:val="left" w:pos="4580"/>
-          <w:tab w:val="left" w:pos="5496"/>
-          <w:tab w:val="left" w:pos="6412"/>
-          <w:tab w:val="left" w:pos="7328"/>
-          <w:tab w:val="left" w:pos="8244"/>
-          <w:tab w:val="left" w:pos="9160"/>
-          <w:tab w:val="left" w:pos="10076"/>
-          <w:tab w:val="left" w:pos="10992"/>
-          <w:tab w:val="left" w:pos="11908"/>
-          <w:tab w:val="left" w:pos="12824"/>
-          <w:tab w:val="left" w:pos="13740"/>
-          <w:tab w:val="left" w:pos="14656"/>
-        </w:tabs>
-        <w:spacing w:after="0" w:line="240" w:lineRule="auto"/>
-        <w:rPr>
-          <w:rFonts w:eastAsia="Times New Roman" w:cs="Consolas"/>
-          <w:color w:val="333333"/>
-          <w:sz w:val="28"/>
-          <w:szCs w:val="28"/>
-        </w:rPr>
-      </w:pPr>
-      <w:r>
-        <w:rPr>
-          <w:rFonts w:eastAsia="Times New Roman" w:cs="Consolas"/>
-          <w:color w:val="333333"/>
-          <w:sz w:val="28"/>
-          <w:szCs w:val="28"/>
-        </w:rPr>
-        <w:t xml:space="preserve">     Tables</w:t>
-      </w:r>
-    </w:p>
-    <w:p>
-      <w:pPr>
         <w:pStyle w:val="ListParagraph"/>
         <w:numPr>
           <w:ilvl w:val="0"/>
@@ -2196,7 +2303,16 @@
           <w:sz w:val="28"/>
           <w:szCs w:val="28"/>
         </w:rPr>
-        <w:t>Stock:  ticker, name, category, share</w:t>
+        <w:t>Portfolio: user stock information</w:t>
+      </w:r>
+      <w:r>
+        <w:rPr>
+          <w:rFonts w:eastAsia="Times New Roman" w:cs="Consolas"/>
+          <w:color w:val="333333"/>
+          <w:sz w:val="28"/>
+          <w:szCs w:val="28"/>
+        </w:rPr>
+        <w:t xml:space="preserve"> </w:t>
       </w:r>
     </w:p>
     <w:p>
@@ -2240,25 +2356,7 @@
           <w:sz w:val="28"/>
           <w:szCs w:val="28"/>
         </w:rPr>
-        <w:t>Portfolio</w:t>
-      </w:r>
-      <w:r>
-        <w:rPr>
-          <w:rFonts w:eastAsia="Times New Roman" w:cs="Consolas"/>
-          <w:color w:val="333333"/>
-          <w:sz w:val="28"/>
-          <w:szCs w:val="28"/>
-        </w:rPr>
-        <w:t xml:space="preserve">: </w:t>
-      </w:r>
-      <w:r>
-        <w:rPr>
-          <w:rFonts w:eastAsia="Times New Roman" w:cs="Consolas"/>
-          <w:color w:val="333333"/>
-          <w:sz w:val="28"/>
-          <w:szCs w:val="28"/>
-        </w:rPr>
-        <w:t xml:space="preserve"> stock list</w:t>
+        <w:t>Stock detail: the stock profile and current price/volume</w:t>
       </w:r>
     </w:p>
     <w:p>
@@ -2302,16 +2400,179 @@
           <w:sz w:val="28"/>
           <w:szCs w:val="28"/>
         </w:rPr>
-        <w:t xml:space="preserve">Transaction: </w:t>
-      </w:r>
-      <w:r>
-        <w:rPr>
-          <w:rFonts w:eastAsia="Times New Roman" w:cs="Consolas"/>
-          <w:color w:val="333333"/>
-          <w:sz w:val="28"/>
-          <w:szCs w:val="28"/>
-        </w:rPr>
-        <w:t>Id, ticker, quantity, price, buy/sell</w:t>
+        <w:t>Watch List: the user interested stock list</w:t>
+      </w:r>
+    </w:p>
+    <w:p>
+      <w:pPr>
+        <w:shd w:val="clear" w:color="auto" w:fill="FFFFFF"/>
+        <w:tabs>
+          <w:tab w:val="left" w:pos="916"/>
+          <w:tab w:val="left" w:pos="1832"/>
+          <w:tab w:val="left" w:pos="2748"/>
+          <w:tab w:val="left" w:pos="3664"/>
+          <w:tab w:val="left" w:pos="4580"/>
+          <w:tab w:val="left" w:pos="5496"/>
+          <w:tab w:val="left" w:pos="6412"/>
+          <w:tab w:val="left" w:pos="7328"/>
+          <w:tab w:val="left" w:pos="8244"/>
+          <w:tab w:val="left" w:pos="9160"/>
+          <w:tab w:val="left" w:pos="10076"/>
+          <w:tab w:val="left" w:pos="10992"/>
+          <w:tab w:val="left" w:pos="11908"/>
+          <w:tab w:val="left" w:pos="12824"/>
+          <w:tab w:val="left" w:pos="13740"/>
+          <w:tab w:val="left" w:pos="14656"/>
+        </w:tabs>
+        <w:spacing w:after="0" w:line="240" w:lineRule="auto"/>
+        <w:rPr>
+          <w:rFonts w:eastAsia="Times New Roman" w:cs="Consolas"/>
+          <w:color w:val="333333"/>
+          <w:sz w:val="18"/>
+          <w:szCs w:val="18"/>
+        </w:rPr>
+      </w:pPr>
+      <w:bookmarkStart w:id="4" w:name="project%20-%20about%20proposals.txt-24"/>
+      <w:bookmarkStart w:id="5" w:name="project%20-%20about%20proposals.txt-30"/>
+      <w:bookmarkEnd w:id="4"/>
+      <w:bookmarkEnd w:id="5"/>
+    </w:p>
+    <w:p>
+      <w:pPr>
+        <w:shd w:val="clear" w:color="auto" w:fill="FFFFFF"/>
+        <w:tabs>
+          <w:tab w:val="left" w:pos="916"/>
+          <w:tab w:val="left" w:pos="1832"/>
+          <w:tab w:val="left" w:pos="2748"/>
+          <w:tab w:val="left" w:pos="3664"/>
+          <w:tab w:val="left" w:pos="4580"/>
+          <w:tab w:val="left" w:pos="5496"/>
+          <w:tab w:val="left" w:pos="6412"/>
+          <w:tab w:val="left" w:pos="7328"/>
+          <w:tab w:val="left" w:pos="8244"/>
+          <w:tab w:val="left" w:pos="9160"/>
+          <w:tab w:val="left" w:pos="10076"/>
+          <w:tab w:val="left" w:pos="10992"/>
+          <w:tab w:val="left" w:pos="11908"/>
+          <w:tab w:val="left" w:pos="12824"/>
+          <w:tab w:val="left" w:pos="13740"/>
+          <w:tab w:val="left" w:pos="14656"/>
+        </w:tabs>
+        <w:spacing w:after="0" w:line="240" w:lineRule="auto"/>
+        <w:rPr>
+          <w:rFonts w:eastAsia="Times New Roman" w:cs="Consolas"/>
+          <w:color w:val="333333"/>
+          <w:sz w:val="18"/>
+          <w:szCs w:val="18"/>
+        </w:rPr>
+      </w:pPr>
+      <w:bookmarkStart w:id="6" w:name="project%20-%20about%20proposals.txt-31"/>
+      <w:bookmarkEnd w:id="6"/>
+    </w:p>
+    <w:p>
+      <w:pPr>
+        <w:shd w:val="clear" w:color="auto" w:fill="FFFFFF"/>
+        <w:tabs>
+          <w:tab w:val="left" w:pos="916"/>
+          <w:tab w:val="left" w:pos="1832"/>
+          <w:tab w:val="left" w:pos="2748"/>
+          <w:tab w:val="left" w:pos="3664"/>
+          <w:tab w:val="left" w:pos="4580"/>
+          <w:tab w:val="left" w:pos="5496"/>
+          <w:tab w:val="left" w:pos="6412"/>
+          <w:tab w:val="left" w:pos="7328"/>
+          <w:tab w:val="left" w:pos="8244"/>
+          <w:tab w:val="left" w:pos="9160"/>
+          <w:tab w:val="left" w:pos="10076"/>
+          <w:tab w:val="left" w:pos="10992"/>
+          <w:tab w:val="left" w:pos="11908"/>
+          <w:tab w:val="left" w:pos="12824"/>
+          <w:tab w:val="left" w:pos="13740"/>
+          <w:tab w:val="left" w:pos="14656"/>
+        </w:tabs>
+        <w:spacing w:after="0" w:line="240" w:lineRule="auto"/>
+        <w:rPr>
+          <w:rFonts w:eastAsia="Times New Roman" w:cs="Consolas"/>
+          <w:b/>
+          <w:color w:val="333333"/>
+          <w:sz w:val="32"/>
+          <w:szCs w:val="32"/>
+        </w:rPr>
+      </w:pPr>
+      <w:bookmarkStart w:id="7" w:name="project%20-%20about%20proposals.txt-32"/>
+      <w:bookmarkStart w:id="8" w:name="project%20-%20about%20proposals.txt-34"/>
+      <w:bookmarkEnd w:id="7"/>
+      <w:bookmarkEnd w:id="8"/>
+      <w:proofErr w:type="spellStart"/>
+      <w:r>
+        <w:rPr>
+          <w:rFonts w:eastAsia="Times New Roman" w:cs="Consolas"/>
+          <w:b/>
+          <w:color w:val="333333"/>
+          <w:sz w:val="32"/>
+          <w:szCs w:val="32"/>
+        </w:rPr>
+        <w:t>Stock</w:t>
+      </w:r>
+      <w:r>
+        <w:rPr>
+          <w:rFonts w:eastAsia="Times New Roman" w:cs="Consolas"/>
+          <w:b/>
+          <w:color w:val="333333"/>
+          <w:sz w:val="32"/>
+          <w:szCs w:val="32"/>
+        </w:rPr>
+        <w:t>Trade</w:t>
+      </w:r>
+      <w:proofErr w:type="spellEnd"/>
+      <w:r>
+        <w:rPr>
+          <w:rFonts w:eastAsia="Times New Roman" w:cs="Consolas"/>
+          <w:b/>
+          <w:color w:val="333333"/>
+          <w:sz w:val="32"/>
+          <w:szCs w:val="32"/>
+        </w:rPr>
+        <w:t xml:space="preserve"> Database:</w:t>
+      </w:r>
+    </w:p>
+    <w:p>
+      <w:pPr>
+        <w:shd w:val="clear" w:color="auto" w:fill="FFFFFF"/>
+        <w:tabs>
+          <w:tab w:val="left" w:pos="916"/>
+          <w:tab w:val="left" w:pos="1832"/>
+          <w:tab w:val="left" w:pos="2748"/>
+          <w:tab w:val="left" w:pos="3664"/>
+          <w:tab w:val="left" w:pos="4580"/>
+          <w:tab w:val="left" w:pos="5496"/>
+          <w:tab w:val="left" w:pos="6412"/>
+          <w:tab w:val="left" w:pos="7328"/>
+          <w:tab w:val="left" w:pos="8244"/>
+          <w:tab w:val="left" w:pos="9160"/>
+          <w:tab w:val="left" w:pos="10076"/>
+          <w:tab w:val="left" w:pos="10992"/>
+          <w:tab w:val="left" w:pos="11908"/>
+          <w:tab w:val="left" w:pos="12824"/>
+          <w:tab w:val="left" w:pos="13740"/>
+          <w:tab w:val="left" w:pos="14656"/>
+        </w:tabs>
+        <w:spacing w:after="0" w:line="240" w:lineRule="auto"/>
+        <w:rPr>
+          <w:rFonts w:eastAsia="Times New Roman" w:cs="Consolas"/>
+          <w:color w:val="333333"/>
+          <w:sz w:val="28"/>
+          <w:szCs w:val="28"/>
+        </w:rPr>
+      </w:pPr>
+      <w:r>
+        <w:rPr>
+          <w:rFonts w:eastAsia="Times New Roman" w:cs="Consolas"/>
+          <w:color w:val="333333"/>
+          <w:sz w:val="28"/>
+          <w:szCs w:val="28"/>
+        </w:rPr>
+        <w:t xml:space="preserve">     Tables</w:t>
       </w:r>
     </w:p>
     <w:p>
@@ -2348,34 +2609,14 @@
           <w:szCs w:val="28"/>
         </w:rPr>
       </w:pPr>
-      <w:proofErr w:type="spellStart"/>
-      <w:r>
-        <w:rPr>
-          <w:rFonts w:eastAsia="Times New Roman" w:cs="Consolas"/>
-          <w:color w:val="333333"/>
-          <w:sz w:val="28"/>
-          <w:szCs w:val="28"/>
-        </w:rPr>
-        <w:t>StockPriceByDay</w:t>
-      </w:r>
-      <w:proofErr w:type="spellEnd"/>
-      <w:r>
-        <w:rPr>
-          <w:rFonts w:eastAsia="Times New Roman" w:cs="Consolas"/>
-          <w:color w:val="333333"/>
-          <w:sz w:val="28"/>
-          <w:szCs w:val="28"/>
-        </w:rPr>
-        <w:t xml:space="preserve">: </w:t>
-      </w:r>
-      <w:r>
-        <w:rPr>
-          <w:rFonts w:eastAsia="Times New Roman" w:cs="Consolas"/>
-          <w:color w:val="333333"/>
-          <w:sz w:val="28"/>
-          <w:szCs w:val="28"/>
-        </w:rPr>
-        <w:t xml:space="preserve"> ticker, date, open/close/high/low price, transaction amount</w:t>
+      <w:r>
+        <w:rPr>
+          <w:rFonts w:eastAsia="Times New Roman" w:cs="Consolas"/>
+          <w:color w:val="333333"/>
+          <w:sz w:val="28"/>
+          <w:szCs w:val="28"/>
+        </w:rPr>
+        <w:t>Stock:  ticker, name, category, share</w:t>
       </w:r>
     </w:p>
     <w:p>
@@ -2412,6 +2653,121 @@
           <w:szCs w:val="28"/>
         </w:rPr>
       </w:pPr>
+      <w:r>
+        <w:rPr>
+          <w:rFonts w:eastAsia="Times New Roman" w:cs="Consolas"/>
+          <w:color w:val="333333"/>
+          <w:sz w:val="28"/>
+          <w:szCs w:val="28"/>
+        </w:rPr>
+        <w:t>Portfolio</w:t>
+      </w:r>
+      <w:r>
+        <w:rPr>
+          <w:rFonts w:eastAsia="Times New Roman" w:cs="Consolas"/>
+          <w:color w:val="333333"/>
+          <w:sz w:val="28"/>
+          <w:szCs w:val="28"/>
+        </w:rPr>
+        <w:t xml:space="preserve">: </w:t>
+      </w:r>
+      <w:r>
+        <w:rPr>
+          <w:rFonts w:eastAsia="Times New Roman" w:cs="Consolas"/>
+          <w:color w:val="333333"/>
+          <w:sz w:val="28"/>
+          <w:szCs w:val="28"/>
+        </w:rPr>
+        <w:t xml:space="preserve"> stock list</w:t>
+      </w:r>
+    </w:p>
+    <w:p>
+      <w:pPr>
+        <w:pStyle w:val="ListParagraph"/>
+        <w:numPr>
+          <w:ilvl w:val="0"/>
+          <w:numId w:val="2"/>
+        </w:numPr>
+        <w:shd w:val="clear" w:color="auto" w:fill="FFFFFF"/>
+        <w:tabs>
+          <w:tab w:val="left" w:pos="916"/>
+          <w:tab w:val="left" w:pos="1832"/>
+          <w:tab w:val="left" w:pos="2748"/>
+          <w:tab w:val="left" w:pos="3664"/>
+          <w:tab w:val="left" w:pos="4580"/>
+          <w:tab w:val="left" w:pos="5496"/>
+          <w:tab w:val="left" w:pos="6412"/>
+          <w:tab w:val="left" w:pos="7328"/>
+          <w:tab w:val="left" w:pos="8244"/>
+          <w:tab w:val="left" w:pos="9160"/>
+          <w:tab w:val="left" w:pos="10076"/>
+          <w:tab w:val="left" w:pos="10992"/>
+          <w:tab w:val="left" w:pos="11908"/>
+          <w:tab w:val="left" w:pos="12824"/>
+          <w:tab w:val="left" w:pos="13740"/>
+          <w:tab w:val="left" w:pos="14656"/>
+        </w:tabs>
+        <w:spacing w:after="0" w:line="240" w:lineRule="auto"/>
+        <w:rPr>
+          <w:rFonts w:eastAsia="Times New Roman" w:cs="Consolas"/>
+          <w:color w:val="333333"/>
+          <w:sz w:val="28"/>
+          <w:szCs w:val="28"/>
+        </w:rPr>
+      </w:pPr>
+      <w:r>
+        <w:rPr>
+          <w:rFonts w:eastAsia="Times New Roman" w:cs="Consolas"/>
+          <w:color w:val="333333"/>
+          <w:sz w:val="28"/>
+          <w:szCs w:val="28"/>
+        </w:rPr>
+        <w:t xml:space="preserve">Transaction: </w:t>
+      </w:r>
+      <w:r>
+        <w:rPr>
+          <w:rFonts w:eastAsia="Times New Roman" w:cs="Consolas"/>
+          <w:color w:val="333333"/>
+          <w:sz w:val="28"/>
+          <w:szCs w:val="28"/>
+        </w:rPr>
+        <w:t>Id, ticker, quantity, price, buy/sell</w:t>
+      </w:r>
+    </w:p>
+    <w:p>
+      <w:pPr>
+        <w:pStyle w:val="ListParagraph"/>
+        <w:numPr>
+          <w:ilvl w:val="0"/>
+          <w:numId w:val="2"/>
+        </w:numPr>
+        <w:shd w:val="clear" w:color="auto" w:fill="FFFFFF"/>
+        <w:tabs>
+          <w:tab w:val="left" w:pos="916"/>
+          <w:tab w:val="left" w:pos="1832"/>
+          <w:tab w:val="left" w:pos="2748"/>
+          <w:tab w:val="left" w:pos="3664"/>
+          <w:tab w:val="left" w:pos="4580"/>
+          <w:tab w:val="left" w:pos="5496"/>
+          <w:tab w:val="left" w:pos="6412"/>
+          <w:tab w:val="left" w:pos="7328"/>
+          <w:tab w:val="left" w:pos="8244"/>
+          <w:tab w:val="left" w:pos="9160"/>
+          <w:tab w:val="left" w:pos="10076"/>
+          <w:tab w:val="left" w:pos="10992"/>
+          <w:tab w:val="left" w:pos="11908"/>
+          <w:tab w:val="left" w:pos="12824"/>
+          <w:tab w:val="left" w:pos="13740"/>
+          <w:tab w:val="left" w:pos="14656"/>
+        </w:tabs>
+        <w:spacing w:after="0" w:line="240" w:lineRule="auto"/>
+        <w:rPr>
+          <w:rFonts w:eastAsia="Times New Roman" w:cs="Consolas"/>
+          <w:color w:val="333333"/>
+          <w:sz w:val="28"/>
+          <w:szCs w:val="28"/>
+        </w:rPr>
+      </w:pPr>
       <w:proofErr w:type="spellStart"/>
       <w:r>
         <w:rPr>
@@ -2420,6 +2776,70 @@
           <w:sz w:val="28"/>
           <w:szCs w:val="28"/>
         </w:rPr>
+        <w:t>StockPriceByDay</w:t>
+      </w:r>
+      <w:proofErr w:type="spellEnd"/>
+      <w:r>
+        <w:rPr>
+          <w:rFonts w:eastAsia="Times New Roman" w:cs="Consolas"/>
+          <w:color w:val="333333"/>
+          <w:sz w:val="28"/>
+          <w:szCs w:val="28"/>
+        </w:rPr>
+        <w:t xml:space="preserve">: </w:t>
+      </w:r>
+      <w:r>
+        <w:rPr>
+          <w:rFonts w:eastAsia="Times New Roman" w:cs="Consolas"/>
+          <w:color w:val="333333"/>
+          <w:sz w:val="28"/>
+          <w:szCs w:val="28"/>
+        </w:rPr>
+        <w:t xml:space="preserve"> ticker, date, open/close/high/low price, transaction amount</w:t>
+      </w:r>
+    </w:p>
+    <w:p>
+      <w:pPr>
+        <w:pStyle w:val="ListParagraph"/>
+        <w:numPr>
+          <w:ilvl w:val="0"/>
+          <w:numId w:val="2"/>
+        </w:numPr>
+        <w:shd w:val="clear" w:color="auto" w:fill="FFFFFF"/>
+        <w:tabs>
+          <w:tab w:val="left" w:pos="916"/>
+          <w:tab w:val="left" w:pos="1832"/>
+          <w:tab w:val="left" w:pos="2748"/>
+          <w:tab w:val="left" w:pos="3664"/>
+          <w:tab w:val="left" w:pos="4580"/>
+          <w:tab w:val="left" w:pos="5496"/>
+          <w:tab w:val="left" w:pos="6412"/>
+          <w:tab w:val="left" w:pos="7328"/>
+          <w:tab w:val="left" w:pos="8244"/>
+          <w:tab w:val="left" w:pos="9160"/>
+          <w:tab w:val="left" w:pos="10076"/>
+          <w:tab w:val="left" w:pos="10992"/>
+          <w:tab w:val="left" w:pos="11908"/>
+          <w:tab w:val="left" w:pos="12824"/>
+          <w:tab w:val="left" w:pos="13740"/>
+          <w:tab w:val="left" w:pos="14656"/>
+        </w:tabs>
+        <w:spacing w:after="0" w:line="240" w:lineRule="auto"/>
+        <w:rPr>
+          <w:rFonts w:eastAsia="Times New Roman" w:cs="Consolas"/>
+          <w:color w:val="333333"/>
+          <w:sz w:val="28"/>
+          <w:szCs w:val="28"/>
+        </w:rPr>
+      </w:pPr>
+      <w:proofErr w:type="spellStart"/>
+      <w:r>
+        <w:rPr>
+          <w:rFonts w:eastAsia="Times New Roman" w:cs="Consolas"/>
+          <w:color w:val="333333"/>
+          <w:sz w:val="28"/>
+          <w:szCs w:val="28"/>
+        </w:rPr>
         <w:t>TrendLine</w:t>
       </w:r>
       <w:proofErr w:type="spellEnd"/>
@@ -2430,19 +2850,249 @@
           <w:sz w:val="28"/>
           <w:szCs w:val="28"/>
         </w:rPr>
-        <w:t xml:space="preserve">: Id, position x/y, </w:t>
-      </w:r>
-      <w:proofErr w:type="spellStart"/>
-      <w:r>
-        <w:rPr>
-          <w:rFonts w:eastAsia="Times New Roman" w:cs="Consolas"/>
-          <w:color w:val="333333"/>
-          <w:sz w:val="28"/>
-          <w:szCs w:val="28"/>
-        </w:rPr>
-        <w:t>length,color,etc</w:t>
-      </w:r>
-      <w:proofErr w:type="spellEnd"/>
+        <w:t>: Id, position x/y, length,</w:t>
+      </w:r>
+      <w:r>
+        <w:rPr>
+          <w:rFonts w:eastAsia="Times New Roman" w:cs="Consolas"/>
+          <w:color w:val="333333"/>
+          <w:sz w:val="28"/>
+          <w:szCs w:val="28"/>
+        </w:rPr>
+        <w:t xml:space="preserve"> </w:t>
+      </w:r>
+      <w:r>
+        <w:rPr>
+          <w:rFonts w:eastAsia="Times New Roman" w:cs="Consolas"/>
+          <w:color w:val="333333"/>
+          <w:sz w:val="28"/>
+          <w:szCs w:val="28"/>
+        </w:rPr>
+        <w:t>color,</w:t>
+      </w:r>
+      <w:r>
+        <w:rPr>
+          <w:rFonts w:eastAsia="Times New Roman" w:cs="Consolas"/>
+          <w:color w:val="333333"/>
+          <w:sz w:val="28"/>
+          <w:szCs w:val="28"/>
+        </w:rPr>
+        <w:t xml:space="preserve"> </w:t>
+      </w:r>
+      <w:r>
+        <w:rPr>
+          <w:rFonts w:eastAsia="Times New Roman" w:cs="Consolas"/>
+          <w:color w:val="333333"/>
+          <w:sz w:val="28"/>
+          <w:szCs w:val="28"/>
+        </w:rPr>
+        <w:t>etc</w:t>
+      </w:r>
+      <w:r>
+        <w:rPr>
+          <w:rFonts w:eastAsia="Times New Roman" w:cs="Consolas"/>
+          <w:color w:val="333333"/>
+          <w:sz w:val="28"/>
+          <w:szCs w:val="28"/>
+        </w:rPr>
+        <w:t>.</w:t>
+      </w:r>
+    </w:p>
+    <w:p>
+      <w:pPr>
+        <w:shd w:val="clear" w:color="auto" w:fill="FFFFFF"/>
+        <w:tabs>
+          <w:tab w:val="left" w:pos="916"/>
+          <w:tab w:val="left" w:pos="1832"/>
+          <w:tab w:val="left" w:pos="2748"/>
+          <w:tab w:val="left" w:pos="3664"/>
+          <w:tab w:val="left" w:pos="4580"/>
+          <w:tab w:val="left" w:pos="5496"/>
+          <w:tab w:val="left" w:pos="6412"/>
+          <w:tab w:val="left" w:pos="7328"/>
+          <w:tab w:val="left" w:pos="8244"/>
+          <w:tab w:val="left" w:pos="9160"/>
+          <w:tab w:val="left" w:pos="10076"/>
+          <w:tab w:val="left" w:pos="10992"/>
+          <w:tab w:val="left" w:pos="11908"/>
+          <w:tab w:val="left" w:pos="12824"/>
+          <w:tab w:val="left" w:pos="13740"/>
+          <w:tab w:val="left" w:pos="14656"/>
+        </w:tabs>
+        <w:spacing w:after="0" w:line="240" w:lineRule="auto"/>
+        <w:rPr>
+          <w:rFonts w:eastAsia="Times New Roman" w:cs="Consolas"/>
+          <w:color w:val="333333"/>
+          <w:sz w:val="28"/>
+          <w:szCs w:val="28"/>
+        </w:rPr>
+      </w:pPr>
+    </w:p>
+    <w:p>
+      <w:pPr>
+        <w:shd w:val="clear" w:color="auto" w:fill="FFFFFF"/>
+        <w:tabs>
+          <w:tab w:val="left" w:pos="916"/>
+          <w:tab w:val="left" w:pos="1832"/>
+          <w:tab w:val="left" w:pos="2748"/>
+          <w:tab w:val="left" w:pos="3664"/>
+          <w:tab w:val="left" w:pos="4580"/>
+          <w:tab w:val="left" w:pos="5496"/>
+          <w:tab w:val="left" w:pos="6412"/>
+          <w:tab w:val="left" w:pos="7328"/>
+          <w:tab w:val="left" w:pos="8244"/>
+          <w:tab w:val="left" w:pos="9160"/>
+          <w:tab w:val="left" w:pos="10076"/>
+          <w:tab w:val="left" w:pos="10992"/>
+          <w:tab w:val="left" w:pos="11908"/>
+          <w:tab w:val="left" w:pos="12824"/>
+          <w:tab w:val="left" w:pos="13740"/>
+          <w:tab w:val="left" w:pos="14656"/>
+        </w:tabs>
+        <w:spacing w:after="0" w:line="240" w:lineRule="auto"/>
+        <w:rPr>
+          <w:rFonts w:eastAsia="Times New Roman" w:cs="Consolas"/>
+          <w:color w:val="333333"/>
+          <w:sz w:val="28"/>
+          <w:szCs w:val="28"/>
+        </w:rPr>
+      </w:pPr>
+      <w:r>
+        <w:rPr>
+          <w:rFonts w:eastAsia="Times New Roman" w:cs="Consolas"/>
+          <w:color w:val="333333"/>
+          <w:sz w:val="28"/>
+          <w:szCs w:val="28"/>
+        </w:rPr>
+        <w:t xml:space="preserve">    </w:t>
+      </w:r>
+    </w:p>
+    <w:p>
+      <w:pPr>
+        <w:shd w:val="clear" w:color="auto" w:fill="FFFFFF"/>
+        <w:tabs>
+          <w:tab w:val="left" w:pos="916"/>
+          <w:tab w:val="left" w:pos="1832"/>
+          <w:tab w:val="left" w:pos="2748"/>
+          <w:tab w:val="left" w:pos="3664"/>
+          <w:tab w:val="left" w:pos="4580"/>
+          <w:tab w:val="left" w:pos="5496"/>
+          <w:tab w:val="left" w:pos="6412"/>
+          <w:tab w:val="left" w:pos="7328"/>
+          <w:tab w:val="left" w:pos="8244"/>
+          <w:tab w:val="left" w:pos="9160"/>
+          <w:tab w:val="left" w:pos="10076"/>
+          <w:tab w:val="left" w:pos="10992"/>
+          <w:tab w:val="left" w:pos="11908"/>
+          <w:tab w:val="left" w:pos="12824"/>
+          <w:tab w:val="left" w:pos="13740"/>
+          <w:tab w:val="left" w:pos="14656"/>
+        </w:tabs>
+        <w:spacing w:after="0" w:line="240" w:lineRule="auto"/>
+        <w:rPr>
+          <w:rFonts w:eastAsia="Times New Roman" w:cs="Consolas"/>
+          <w:color w:val="333333"/>
+          <w:sz w:val="28"/>
+          <w:szCs w:val="28"/>
+        </w:rPr>
+      </w:pPr>
+    </w:p>
+    <w:p>
+      <w:pPr>
+        <w:shd w:val="clear" w:color="auto" w:fill="FFFFFF"/>
+        <w:tabs>
+          <w:tab w:val="left" w:pos="916"/>
+          <w:tab w:val="left" w:pos="1832"/>
+          <w:tab w:val="left" w:pos="2748"/>
+          <w:tab w:val="left" w:pos="3664"/>
+          <w:tab w:val="left" w:pos="4580"/>
+          <w:tab w:val="left" w:pos="5496"/>
+          <w:tab w:val="left" w:pos="6412"/>
+          <w:tab w:val="left" w:pos="7328"/>
+          <w:tab w:val="left" w:pos="8244"/>
+          <w:tab w:val="left" w:pos="9160"/>
+          <w:tab w:val="left" w:pos="10076"/>
+          <w:tab w:val="left" w:pos="10992"/>
+          <w:tab w:val="left" w:pos="11908"/>
+          <w:tab w:val="left" w:pos="12824"/>
+          <w:tab w:val="left" w:pos="13740"/>
+          <w:tab w:val="left" w:pos="14656"/>
+        </w:tabs>
+        <w:spacing w:after="0" w:line="240" w:lineRule="auto"/>
+        <w:rPr>
+          <w:rFonts w:eastAsia="Times New Roman" w:cs="Consolas"/>
+          <w:color w:val="333333"/>
+          <w:sz w:val="28"/>
+          <w:szCs w:val="28"/>
+        </w:rPr>
+      </w:pPr>
+    </w:p>
+    <w:p>
+      <w:pPr>
+        <w:shd w:val="clear" w:color="auto" w:fill="FFFFFF"/>
+        <w:tabs>
+          <w:tab w:val="left" w:pos="916"/>
+          <w:tab w:val="left" w:pos="1832"/>
+          <w:tab w:val="left" w:pos="2748"/>
+          <w:tab w:val="left" w:pos="3664"/>
+          <w:tab w:val="left" w:pos="4580"/>
+          <w:tab w:val="left" w:pos="5496"/>
+          <w:tab w:val="left" w:pos="6412"/>
+          <w:tab w:val="left" w:pos="7328"/>
+          <w:tab w:val="left" w:pos="8244"/>
+          <w:tab w:val="left" w:pos="9160"/>
+          <w:tab w:val="left" w:pos="10076"/>
+          <w:tab w:val="left" w:pos="10992"/>
+          <w:tab w:val="left" w:pos="11908"/>
+          <w:tab w:val="left" w:pos="12824"/>
+          <w:tab w:val="left" w:pos="13740"/>
+          <w:tab w:val="left" w:pos="14656"/>
+        </w:tabs>
+        <w:spacing w:after="0" w:line="240" w:lineRule="auto"/>
+        <w:rPr>
+          <w:rFonts w:eastAsia="Times New Roman" w:cs="Consolas"/>
+          <w:color w:val="333333"/>
+          <w:sz w:val="28"/>
+          <w:szCs w:val="28"/>
+        </w:rPr>
+      </w:pPr>
+      <w:r>
+        <w:rPr>
+          <w:rFonts w:eastAsia="Times New Roman" w:cs="Consolas"/>
+          <w:color w:val="333333"/>
+          <w:sz w:val="28"/>
+          <w:szCs w:val="28"/>
+        </w:rPr>
+        <w:lastRenderedPageBreak/>
+        <w:t xml:space="preserve">    </w:t>
+      </w:r>
+      <w:r>
+        <w:rPr>
+          <w:rFonts w:eastAsia="Times New Roman" w:cs="Consolas"/>
+          <w:color w:val="333333"/>
+          <w:sz w:val="28"/>
+          <w:szCs w:val="28"/>
+        </w:rPr>
+        <w:t>Table’s</w:t>
+      </w:r>
+      <w:r>
+        <w:rPr>
+          <w:rFonts w:eastAsia="Times New Roman" w:cs="Consolas"/>
+          <w:color w:val="333333"/>
+          <w:sz w:val="28"/>
+          <w:szCs w:val="28"/>
+        </w:rPr>
+        <w:t xml:space="preserve"> r</w:t>
+      </w:r>
+      <w:r>
+        <w:rPr>
+          <w:rFonts w:eastAsia="Times New Roman" w:cs="Consolas"/>
+          <w:color w:val="333333"/>
+          <w:sz w:val="28"/>
+          <w:szCs w:val="28"/>
+        </w:rPr>
+        <w:t>elationship:</w:t>
+      </w:r>
     </w:p>
     <w:p>
       <w:pPr>
@@ -2503,38 +3153,38 @@
           <w:szCs w:val="18"/>
         </w:rPr>
       </w:pPr>
-      <w:bookmarkStart w:id="11" w:name="project%20-%20about%20proposals.txt-35"/>
-      <w:bookmarkStart w:id="12" w:name="project%20-%20about%20proposals.txt-38"/>
+      <w:bookmarkStart w:id="9" w:name="project%20-%20about%20proposals.txt-35"/>
+      <w:bookmarkStart w:id="10" w:name="project%20-%20about%20proposals.txt-38"/>
+      <w:bookmarkEnd w:id="9"/>
+      <w:bookmarkEnd w:id="10"/>
+    </w:p>
+    <w:p>
+      <w:pPr>
+        <w:shd w:val="clear" w:color="auto" w:fill="FFFFFF"/>
+        <w:tabs>
+          <w:tab w:val="left" w:pos="916"/>
+          <w:tab w:val="left" w:pos="1832"/>
+          <w:tab w:val="left" w:pos="2748"/>
+          <w:tab w:val="left" w:pos="3664"/>
+          <w:tab w:val="left" w:pos="4580"/>
+          <w:tab w:val="left" w:pos="5496"/>
+          <w:tab w:val="left" w:pos="6412"/>
+          <w:tab w:val="left" w:pos="7328"/>
+          <w:tab w:val="left" w:pos="8244"/>
+          <w:tab w:val="left" w:pos="9160"/>
+          <w:tab w:val="left" w:pos="10076"/>
+          <w:tab w:val="left" w:pos="10992"/>
+          <w:tab w:val="left" w:pos="11908"/>
+          <w:tab w:val="left" w:pos="12824"/>
+          <w:tab w:val="left" w:pos="13740"/>
+          <w:tab w:val="left" w:pos="14656"/>
+        </w:tabs>
+        <w:spacing w:after="0" w:line="240" w:lineRule="auto"/>
+      </w:pPr>
+      <w:bookmarkStart w:id="11" w:name="project%20-%20about%20proposals.txt-39"/>
+      <w:bookmarkStart w:id="12" w:name="project%20-%20about%20proposals.txt-43"/>
       <w:bookmarkEnd w:id="11"/>
       <w:bookmarkEnd w:id="12"/>
-    </w:p>
-    <w:p>
-      <w:pPr>
-        <w:shd w:val="clear" w:color="auto" w:fill="FFFFFF"/>
-        <w:tabs>
-          <w:tab w:val="left" w:pos="916"/>
-          <w:tab w:val="left" w:pos="1832"/>
-          <w:tab w:val="left" w:pos="2748"/>
-          <w:tab w:val="left" w:pos="3664"/>
-          <w:tab w:val="left" w:pos="4580"/>
-          <w:tab w:val="left" w:pos="5496"/>
-          <w:tab w:val="left" w:pos="6412"/>
-          <w:tab w:val="left" w:pos="7328"/>
-          <w:tab w:val="left" w:pos="8244"/>
-          <w:tab w:val="left" w:pos="9160"/>
-          <w:tab w:val="left" w:pos="10076"/>
-          <w:tab w:val="left" w:pos="10992"/>
-          <w:tab w:val="left" w:pos="11908"/>
-          <w:tab w:val="left" w:pos="12824"/>
-          <w:tab w:val="left" w:pos="13740"/>
-          <w:tab w:val="left" w:pos="14656"/>
-        </w:tabs>
-        <w:spacing w:after="0" w:line="240" w:lineRule="auto"/>
-      </w:pPr>
-      <w:bookmarkStart w:id="13" w:name="project%20-%20about%20proposals.txt-39"/>
-      <w:bookmarkStart w:id="14" w:name="project%20-%20about%20proposals.txt-43"/>
-      <w:bookmarkEnd w:id="13"/>
-      <w:bookmarkEnd w:id="14"/>
       <w:r>
         <w:rPr>
           <w:rFonts w:eastAsia="Times New Roman" w:cs="Consolas"/>
@@ -2543,12 +3193,11 @@
           <w:sz w:val="18"/>
           <w:szCs w:val="18"/>
         </w:rPr>
-        <w:lastRenderedPageBreak/>
         <w:drawing>
-          <wp:inline distT="0" distB="0" distL="0" distR="0" wp14:anchorId="69BDF521" wp14:editId="3771E5EE">
-            <wp:extent cx="5943600" cy="4656841"/>
+          <wp:inline distT="0" distB="0" distL="0" distR="0">
+            <wp:extent cx="5562600" cy="4857750"/>
             <wp:effectExtent l="0" t="0" r="0" b="0"/>
-            <wp:docPr id="3" name="Picture 3" descr="I:\Courses\12CSharp\ipd8Group\Diagram.jpg"/>
+            <wp:docPr id="5" name="Picture 5"/>
             <wp:cNvGraphicFramePr>
               <a:graphicFrameLocks xmlns:a="http://schemas.openxmlformats.org/drawingml/2006/main" noChangeAspect="1"/>
             </wp:cNvGraphicFramePr>
@@ -2556,7 +3205,7 @@
               <a:graphicData uri="http://schemas.openxmlformats.org/drawingml/2006/picture">
                 <pic:pic xmlns:pic="http://schemas.openxmlformats.org/drawingml/2006/picture">
                   <pic:nvPicPr>
-                    <pic:cNvPr id="0" name="Picture 1" descr="I:\Courses\12CSharp\ipd8Group\Diagram.jpg"/>
+                    <pic:cNvPr id="0" name="Picture 3"/>
                     <pic:cNvPicPr>
                       <a:picLocks noChangeAspect="1" noChangeArrowheads="1"/>
                     </pic:cNvPicPr>
@@ -2577,7 +3226,7 @@
                   <pic:spPr bwMode="auto">
                     <a:xfrm>
                       <a:off x="0" y="0"/>
-                      <a:ext cx="5943600" cy="4656841"/>
+                      <a:ext cx="5562600" cy="4857750"/>
                     </a:xfrm>
                     <a:prstGeom prst="rect">
                       <a:avLst/>
@@ -2593,10 +3242,351 @@
           </wp:inline>
         </w:drawing>
       </w:r>
-      <w:bookmarkStart w:id="15" w:name="project%20-%20about%20proposals.txt-44"/>
-      <w:bookmarkStart w:id="16" w:name="project%20-%20about%20proposals.txt-45"/>
-      <w:bookmarkEnd w:id="15"/>
-      <w:bookmarkEnd w:id="16"/>
+      <w:bookmarkStart w:id="13" w:name="project%20-%20about%20proposals.txt-44"/>
+      <w:bookmarkStart w:id="14" w:name="project%20-%20about%20proposals.txt-45"/>
+      <w:bookmarkEnd w:id="13"/>
+      <w:bookmarkEnd w:id="14"/>
+    </w:p>
+    <w:p>
+      <w:pPr>
+        <w:shd w:val="clear" w:color="auto" w:fill="FFFFFF"/>
+        <w:tabs>
+          <w:tab w:val="left" w:pos="916"/>
+          <w:tab w:val="left" w:pos="1832"/>
+          <w:tab w:val="left" w:pos="2748"/>
+          <w:tab w:val="left" w:pos="3664"/>
+          <w:tab w:val="left" w:pos="4580"/>
+          <w:tab w:val="left" w:pos="5496"/>
+          <w:tab w:val="left" w:pos="6412"/>
+          <w:tab w:val="left" w:pos="7328"/>
+          <w:tab w:val="left" w:pos="8244"/>
+          <w:tab w:val="left" w:pos="9160"/>
+          <w:tab w:val="left" w:pos="10076"/>
+          <w:tab w:val="left" w:pos="10992"/>
+          <w:tab w:val="left" w:pos="11908"/>
+          <w:tab w:val="left" w:pos="12824"/>
+          <w:tab w:val="left" w:pos="13740"/>
+          <w:tab w:val="left" w:pos="14656"/>
+        </w:tabs>
+        <w:spacing w:after="0" w:line="240" w:lineRule="auto"/>
+      </w:pPr>
+    </w:p>
+    <w:p>
+      <w:pPr>
+        <w:shd w:val="clear" w:color="auto" w:fill="FFFFFF"/>
+        <w:tabs>
+          <w:tab w:val="left" w:pos="916"/>
+          <w:tab w:val="left" w:pos="1832"/>
+          <w:tab w:val="left" w:pos="2748"/>
+          <w:tab w:val="left" w:pos="3664"/>
+          <w:tab w:val="left" w:pos="4580"/>
+          <w:tab w:val="left" w:pos="5496"/>
+          <w:tab w:val="left" w:pos="6412"/>
+          <w:tab w:val="left" w:pos="7328"/>
+          <w:tab w:val="left" w:pos="8244"/>
+          <w:tab w:val="left" w:pos="9160"/>
+          <w:tab w:val="left" w:pos="10076"/>
+          <w:tab w:val="left" w:pos="10992"/>
+          <w:tab w:val="left" w:pos="11908"/>
+          <w:tab w:val="left" w:pos="12824"/>
+          <w:tab w:val="left" w:pos="13740"/>
+          <w:tab w:val="left" w:pos="14656"/>
+        </w:tabs>
+        <w:spacing w:after="0" w:line="240" w:lineRule="auto"/>
+        <w:rPr>
+          <w:b/>
+          <w:sz w:val="28"/>
+          <w:szCs w:val="28"/>
+        </w:rPr>
+      </w:pPr>
+      <w:r>
+        <w:rPr>
+          <w:b/>
+          <w:sz w:val="28"/>
+          <w:szCs w:val="28"/>
+        </w:rPr>
+        <w:t>Future function:</w:t>
+      </w:r>
+    </w:p>
+    <w:p>
+      <w:pPr>
+        <w:pStyle w:val="ListParagraph"/>
+        <w:numPr>
+          <w:ilvl w:val="0"/>
+          <w:numId w:val="2"/>
+        </w:numPr>
+        <w:shd w:val="clear" w:color="auto" w:fill="FFFFFF"/>
+        <w:tabs>
+          <w:tab w:val="left" w:pos="916"/>
+          <w:tab w:val="left" w:pos="1832"/>
+          <w:tab w:val="left" w:pos="2748"/>
+          <w:tab w:val="left" w:pos="3664"/>
+          <w:tab w:val="left" w:pos="4580"/>
+          <w:tab w:val="left" w:pos="5496"/>
+          <w:tab w:val="left" w:pos="6412"/>
+          <w:tab w:val="left" w:pos="7328"/>
+          <w:tab w:val="left" w:pos="8244"/>
+          <w:tab w:val="left" w:pos="9160"/>
+          <w:tab w:val="left" w:pos="10076"/>
+          <w:tab w:val="left" w:pos="10992"/>
+          <w:tab w:val="left" w:pos="11908"/>
+          <w:tab w:val="left" w:pos="12824"/>
+          <w:tab w:val="left" w:pos="13740"/>
+          <w:tab w:val="left" w:pos="14656"/>
+        </w:tabs>
+        <w:spacing w:after="0" w:line="240" w:lineRule="auto"/>
+        <w:rPr>
+          <w:sz w:val="28"/>
+          <w:szCs w:val="28"/>
+        </w:rPr>
+      </w:pPr>
+      <w:r>
+        <w:rPr>
+          <w:sz w:val="28"/>
+          <w:szCs w:val="28"/>
+        </w:rPr>
+        <w:t>Web version with asp.net</w:t>
+      </w:r>
+    </w:p>
+    <w:p>
+      <w:pPr>
+        <w:pStyle w:val="ListParagraph"/>
+        <w:numPr>
+          <w:ilvl w:val="0"/>
+          <w:numId w:val="2"/>
+        </w:numPr>
+        <w:shd w:val="clear" w:color="auto" w:fill="FFFFFF"/>
+        <w:tabs>
+          <w:tab w:val="left" w:pos="916"/>
+          <w:tab w:val="left" w:pos="1832"/>
+          <w:tab w:val="left" w:pos="2748"/>
+          <w:tab w:val="left" w:pos="3664"/>
+          <w:tab w:val="left" w:pos="4580"/>
+          <w:tab w:val="left" w:pos="5496"/>
+          <w:tab w:val="left" w:pos="6412"/>
+          <w:tab w:val="left" w:pos="7328"/>
+          <w:tab w:val="left" w:pos="8244"/>
+          <w:tab w:val="left" w:pos="9160"/>
+          <w:tab w:val="left" w:pos="10076"/>
+          <w:tab w:val="left" w:pos="10992"/>
+          <w:tab w:val="left" w:pos="11908"/>
+          <w:tab w:val="left" w:pos="12824"/>
+          <w:tab w:val="left" w:pos="13740"/>
+          <w:tab w:val="left" w:pos="14656"/>
+        </w:tabs>
+        <w:spacing w:after="0" w:line="240" w:lineRule="auto"/>
+        <w:rPr>
+          <w:sz w:val="28"/>
+          <w:szCs w:val="28"/>
+        </w:rPr>
+      </w:pPr>
+      <w:r>
+        <w:rPr>
+          <w:sz w:val="28"/>
+          <w:szCs w:val="28"/>
+        </w:rPr>
+        <w:t>Risk analysis tool</w:t>
+      </w:r>
+    </w:p>
+    <w:p>
+      <w:pPr>
+        <w:pStyle w:val="ListParagraph"/>
+        <w:numPr>
+          <w:ilvl w:val="0"/>
+          <w:numId w:val="2"/>
+        </w:numPr>
+        <w:shd w:val="clear" w:color="auto" w:fill="FFFFFF"/>
+        <w:tabs>
+          <w:tab w:val="left" w:pos="916"/>
+          <w:tab w:val="left" w:pos="1832"/>
+          <w:tab w:val="left" w:pos="2748"/>
+          <w:tab w:val="left" w:pos="3664"/>
+          <w:tab w:val="left" w:pos="4580"/>
+          <w:tab w:val="left" w:pos="5496"/>
+          <w:tab w:val="left" w:pos="6412"/>
+          <w:tab w:val="left" w:pos="7328"/>
+          <w:tab w:val="left" w:pos="8244"/>
+          <w:tab w:val="left" w:pos="9160"/>
+          <w:tab w:val="left" w:pos="10076"/>
+          <w:tab w:val="left" w:pos="10992"/>
+          <w:tab w:val="left" w:pos="11908"/>
+          <w:tab w:val="left" w:pos="12824"/>
+          <w:tab w:val="left" w:pos="13740"/>
+          <w:tab w:val="left" w:pos="14656"/>
+        </w:tabs>
+        <w:spacing w:after="0" w:line="240" w:lineRule="auto"/>
+        <w:rPr>
+          <w:sz w:val="28"/>
+          <w:szCs w:val="28"/>
+        </w:rPr>
+      </w:pPr>
+      <w:r>
+        <w:rPr>
+          <w:sz w:val="28"/>
+          <w:szCs w:val="28"/>
+        </w:rPr>
+        <w:t>Position control tool</w:t>
+      </w:r>
+    </w:p>
+    <w:p>
+      <w:pPr>
+        <w:pStyle w:val="ListParagraph"/>
+        <w:numPr>
+          <w:ilvl w:val="0"/>
+          <w:numId w:val="2"/>
+        </w:numPr>
+        <w:shd w:val="clear" w:color="auto" w:fill="FFFFFF"/>
+        <w:tabs>
+          <w:tab w:val="left" w:pos="916"/>
+          <w:tab w:val="left" w:pos="1832"/>
+          <w:tab w:val="left" w:pos="2748"/>
+          <w:tab w:val="left" w:pos="3664"/>
+          <w:tab w:val="left" w:pos="4580"/>
+          <w:tab w:val="left" w:pos="5496"/>
+          <w:tab w:val="left" w:pos="6412"/>
+          <w:tab w:val="left" w:pos="7328"/>
+          <w:tab w:val="left" w:pos="8244"/>
+          <w:tab w:val="left" w:pos="9160"/>
+          <w:tab w:val="left" w:pos="10076"/>
+          <w:tab w:val="left" w:pos="10992"/>
+          <w:tab w:val="left" w:pos="11908"/>
+          <w:tab w:val="left" w:pos="12824"/>
+          <w:tab w:val="left" w:pos="13740"/>
+          <w:tab w:val="left" w:pos="14656"/>
+        </w:tabs>
+        <w:spacing w:after="0" w:line="240" w:lineRule="auto"/>
+        <w:rPr>
+          <w:sz w:val="28"/>
+          <w:szCs w:val="28"/>
+        </w:rPr>
+      </w:pPr>
+      <w:r>
+        <w:rPr>
+          <w:sz w:val="28"/>
+          <w:szCs w:val="28"/>
+        </w:rPr>
+        <w:t>User account management</w:t>
+      </w:r>
+    </w:p>
+    <w:p>
+      <w:pPr>
+        <w:pStyle w:val="ListParagraph"/>
+        <w:numPr>
+          <w:ilvl w:val="0"/>
+          <w:numId w:val="2"/>
+        </w:numPr>
+        <w:shd w:val="clear" w:color="auto" w:fill="FFFFFF"/>
+        <w:tabs>
+          <w:tab w:val="left" w:pos="916"/>
+          <w:tab w:val="left" w:pos="1832"/>
+          <w:tab w:val="left" w:pos="2748"/>
+          <w:tab w:val="left" w:pos="3664"/>
+          <w:tab w:val="left" w:pos="4580"/>
+          <w:tab w:val="left" w:pos="5496"/>
+          <w:tab w:val="left" w:pos="6412"/>
+          <w:tab w:val="left" w:pos="7328"/>
+          <w:tab w:val="left" w:pos="8244"/>
+          <w:tab w:val="left" w:pos="9160"/>
+          <w:tab w:val="left" w:pos="10076"/>
+          <w:tab w:val="left" w:pos="10992"/>
+          <w:tab w:val="left" w:pos="11908"/>
+          <w:tab w:val="left" w:pos="12824"/>
+          <w:tab w:val="left" w:pos="13740"/>
+          <w:tab w:val="left" w:pos="14656"/>
+        </w:tabs>
+        <w:spacing w:after="0" w:line="240" w:lineRule="auto"/>
+        <w:rPr>
+          <w:sz w:val="28"/>
+          <w:szCs w:val="28"/>
+        </w:rPr>
+      </w:pPr>
+      <w:r>
+        <w:rPr>
+          <w:sz w:val="28"/>
+          <w:szCs w:val="28"/>
+        </w:rPr>
+        <w:t>Live data</w:t>
+      </w:r>
+    </w:p>
+    <w:p>
+      <w:pPr>
+        <w:pStyle w:val="ListParagraph"/>
+        <w:numPr>
+          <w:ilvl w:val="0"/>
+          <w:numId w:val="2"/>
+        </w:numPr>
+        <w:shd w:val="clear" w:color="auto" w:fill="FFFFFF"/>
+        <w:tabs>
+          <w:tab w:val="left" w:pos="916"/>
+          <w:tab w:val="left" w:pos="1832"/>
+          <w:tab w:val="left" w:pos="2748"/>
+          <w:tab w:val="left" w:pos="3664"/>
+          <w:tab w:val="left" w:pos="4580"/>
+          <w:tab w:val="left" w:pos="5496"/>
+          <w:tab w:val="left" w:pos="6412"/>
+          <w:tab w:val="left" w:pos="7328"/>
+          <w:tab w:val="left" w:pos="8244"/>
+          <w:tab w:val="left" w:pos="9160"/>
+          <w:tab w:val="left" w:pos="10076"/>
+          <w:tab w:val="left" w:pos="10992"/>
+          <w:tab w:val="left" w:pos="11908"/>
+          <w:tab w:val="left" w:pos="12824"/>
+          <w:tab w:val="left" w:pos="13740"/>
+          <w:tab w:val="left" w:pos="14656"/>
+        </w:tabs>
+        <w:spacing w:after="0" w:line="240" w:lineRule="auto"/>
+        <w:rPr>
+          <w:sz w:val="28"/>
+          <w:szCs w:val="28"/>
+        </w:rPr>
+      </w:pPr>
+      <w:r>
+        <w:rPr>
+          <w:sz w:val="28"/>
+          <w:szCs w:val="28"/>
+        </w:rPr>
+        <w:t xml:space="preserve">Report </w:t>
+      </w:r>
+    </w:p>
+    <w:p>
+      <w:pPr>
+        <w:pStyle w:val="ListParagraph"/>
+        <w:numPr>
+          <w:ilvl w:val="0"/>
+          <w:numId w:val="2"/>
+        </w:numPr>
+        <w:shd w:val="clear" w:color="auto" w:fill="FFFFFF"/>
+        <w:tabs>
+          <w:tab w:val="left" w:pos="916"/>
+          <w:tab w:val="left" w:pos="1832"/>
+          <w:tab w:val="left" w:pos="2748"/>
+          <w:tab w:val="left" w:pos="3664"/>
+          <w:tab w:val="left" w:pos="4580"/>
+          <w:tab w:val="left" w:pos="5496"/>
+          <w:tab w:val="left" w:pos="6412"/>
+          <w:tab w:val="left" w:pos="7328"/>
+          <w:tab w:val="left" w:pos="8244"/>
+          <w:tab w:val="left" w:pos="9160"/>
+          <w:tab w:val="left" w:pos="10076"/>
+          <w:tab w:val="left" w:pos="10992"/>
+          <w:tab w:val="left" w:pos="11908"/>
+          <w:tab w:val="left" w:pos="12824"/>
+          <w:tab w:val="left" w:pos="13740"/>
+          <w:tab w:val="left" w:pos="14656"/>
+        </w:tabs>
+        <w:spacing w:after="0" w:line="240" w:lineRule="auto"/>
+        <w:rPr>
+          <w:sz w:val="28"/>
+          <w:szCs w:val="28"/>
+        </w:rPr>
+      </w:pPr>
+      <w:r>
+        <w:rPr>
+          <w:sz w:val="28"/>
+          <w:szCs w:val="28"/>
+        </w:rPr>
+        <w:t>Print</w:t>
+      </w:r>
     </w:p>
     <w:sectPr>
       <w:pgSz w:w="12240" w:h="15840"/>

</xml_diff>